<commit_message>
MVP Consola, falta implementar la vista Cargar Partida
</commit_message>
<xml_diff>
--- a/Diseño/Grupo01_PiedraPapelTijera.docx
+++ b/Diseño/Grupo01_PiedraPapelTijera.docx
@@ -179,6 +179,7 @@
           <w:rFonts w:ascii="Times New Roman" w:eastAsia="MS Mincho" w:hAnsi="Times New Roman" w:cs="Times New Roman"/>
           <w:sz w:val="28"/>
           <w:szCs w:val="26"/>
+          <w:lang w:val="pt-BR"/>
         </w:rPr>
       </w:pPr>
       <w:r>
@@ -189,13 +190,25 @@
         </w:rPr>
         <w:t xml:space="preserve">                 </w:t>
       </w:r>
+      <w:proofErr w:type="spellStart"/>
       <w:r>
         <w:rPr>
           <w:rFonts w:ascii="Times New Roman" w:eastAsia="MS Mincho" w:hAnsi="Times New Roman" w:cs="Times New Roman"/>
           <w:sz w:val="28"/>
           <w:szCs w:val="26"/>
-        </w:rPr>
-        <w:t>Arquitectura de Software Empresarial</w:t>
+          <w:lang w:val="pt-BR"/>
+        </w:rPr>
+        <w:t>Arquitectura</w:t>
+      </w:r>
+      <w:proofErr w:type="spellEnd"/>
+      <w:r>
+        <w:rPr>
+          <w:rFonts w:ascii="Times New Roman" w:eastAsia="MS Mincho" w:hAnsi="Times New Roman" w:cs="Times New Roman"/>
+          <w:sz w:val="28"/>
+          <w:szCs w:val="26"/>
+          <w:lang w:val="pt-BR"/>
+        </w:rPr>
+        <w:t xml:space="preserve"> de Software Empresarial</w:t>
       </w:r>
     </w:p>
     <w:p>
@@ -205,6 +218,7 @@
           <w:rFonts w:ascii="Times New Roman" w:eastAsia="MS Mincho" w:hAnsi="Times New Roman" w:cs="Times New Roman"/>
           <w:sz w:val="26"/>
           <w:szCs w:val="26"/>
+          <w:lang w:val="pt-BR"/>
         </w:rPr>
       </w:pPr>
       <w:r>
@@ -212,6 +226,7 @@
           <w:rFonts w:ascii="Times New Roman" w:eastAsia="MS Mincho" w:hAnsi="Times New Roman" w:cs="Times New Roman"/>
           <w:sz w:val="26"/>
           <w:szCs w:val="26"/>
+          <w:lang w:val="pt-BR"/>
         </w:rPr>
         <w:t>Grupo:</w:t>
       </w:r>
@@ -2762,7 +2777,7 @@
         <w:rPr>
           <w:rFonts w:ascii="Times New Roman" w:eastAsia="Times New Roman" w:hAnsi="Times New Roman" w:cs="Times New Roman"/>
           <w:szCs w:val="20"/>
-          <w:lang w:eastAsia="es-ES"/>
+          <w:lang w:val="en-US" w:eastAsia="es-ES"/>
         </w:rPr>
       </w:pPr>
     </w:p>
@@ -2788,7 +2803,7 @@
           <w:color w:val="auto"/>
           <w:sz w:val="28"/>
           <w:szCs w:val="28"/>
-          <w:lang w:eastAsia="es-ES"/>
+          <w:lang w:val="en-US" w:eastAsia="es-ES"/>
         </w:rPr>
         <w:t xml:space="preserve">1.  </w:t>
       </w:r>
@@ -3606,13 +3621,290 @@
       </w:pPr>
       <w:r>
         <w:rPr>
+          <w:noProof/>
+        </w:rPr>
+        <w:lastRenderedPageBreak/>
+        <w:drawing>
+          <wp:anchor distT="0" distB="0" distL="114300" distR="114300" simplePos="0" relativeHeight="251748863" behindDoc="0" locked="0" layoutInCell="1" allowOverlap="1" wp14:anchorId="709B3BC7" wp14:editId="0327483E">
+            <wp:simplePos x="0" y="0"/>
+            <wp:positionH relativeFrom="column">
+              <wp:posOffset>824865</wp:posOffset>
+            </wp:positionH>
+            <wp:positionV relativeFrom="paragraph">
+              <wp:posOffset>0</wp:posOffset>
+            </wp:positionV>
+            <wp:extent cx="3870960" cy="3238500"/>
+            <wp:effectExtent l="0" t="0" r="0" b="0"/>
+            <wp:wrapSquare wrapText="bothSides"/>
+            <wp:docPr id="12" name="Imagen 12"/>
+            <wp:cNvGraphicFramePr>
+              <a:graphicFrameLocks xmlns:a="http://schemas.openxmlformats.org/drawingml/2006/main" noChangeAspect="1"/>
+            </wp:cNvGraphicFramePr>
+            <a:graphic xmlns:a="http://schemas.openxmlformats.org/drawingml/2006/main">
+              <a:graphicData uri="http://schemas.openxmlformats.org/drawingml/2006/picture">
+                <pic:pic xmlns:pic="http://schemas.openxmlformats.org/drawingml/2006/picture">
+                  <pic:nvPicPr>
+                    <pic:cNvPr id="0" name="Picture 1"/>
+                    <pic:cNvPicPr>
+                      <a:picLocks noChangeAspect="1" noChangeArrowheads="1"/>
+                    </pic:cNvPicPr>
+                  </pic:nvPicPr>
+                  <pic:blipFill>
+                    <a:blip r:embed="rId9">
+                      <a:extLst>
+                        <a:ext uri="{28A0092B-C50C-407E-A947-70E740481C1C}">
+                          <a14:useLocalDpi xmlns:a14="http://schemas.microsoft.com/office/drawing/2010/main" val="0"/>
+                        </a:ext>
+                      </a:extLst>
+                    </a:blip>
+                    <a:srcRect/>
+                    <a:stretch>
+                      <a:fillRect/>
+                    </a:stretch>
+                  </pic:blipFill>
+                  <pic:spPr bwMode="auto">
+                    <a:xfrm>
+                      <a:off x="0" y="0"/>
+                      <a:ext cx="3870960" cy="3238500"/>
+                    </a:xfrm>
+                    <a:prstGeom prst="rect">
+                      <a:avLst/>
+                    </a:prstGeom>
+                    <a:noFill/>
+                    <a:ln>
+                      <a:noFill/>
+                    </a:ln>
+                  </pic:spPr>
+                </pic:pic>
+              </a:graphicData>
+            </a:graphic>
+            <wp14:sizeRelH relativeFrom="margin">
+              <wp14:pctWidth>0</wp14:pctWidth>
+            </wp14:sizeRelH>
+            <wp14:sizeRelV relativeFrom="margin">
+              <wp14:pctHeight>0</wp14:pctHeight>
+            </wp14:sizeRelV>
+          </wp:anchor>
+        </w:drawing>
+      </w:r>
+    </w:p>
+    <w:p>
+      <w:pPr>
+        <w:spacing w:after="0" w:line="360" w:lineRule="auto"/>
+        <w:ind w:left="426"/>
+        <w:jc w:val="both"/>
+        <w:rPr>
           <w:rFonts w:ascii="Times New Roman" w:eastAsiaTheme="minorHAnsi" w:hAnsi="Times New Roman" w:cs="Times New Roman"/>
           <w:b/>
           <w:bCs/>
           <w:sz w:val="24"/>
           <w:szCs w:val="24"/>
         </w:rPr>
-        <w:lastRenderedPageBreak/>
+      </w:pPr>
+    </w:p>
+    <w:p>
+      <w:pPr>
+        <w:spacing w:after="0" w:line="360" w:lineRule="auto"/>
+        <w:ind w:left="426"/>
+        <w:jc w:val="both"/>
+        <w:rPr>
+          <w:rFonts w:ascii="Times New Roman" w:eastAsiaTheme="minorHAnsi" w:hAnsi="Times New Roman" w:cs="Times New Roman"/>
+          <w:b/>
+          <w:bCs/>
+          <w:sz w:val="24"/>
+          <w:szCs w:val="24"/>
+        </w:rPr>
+      </w:pPr>
+    </w:p>
+    <w:p>
+      <w:pPr>
+        <w:spacing w:after="0" w:line="360" w:lineRule="auto"/>
+        <w:ind w:left="426"/>
+        <w:jc w:val="both"/>
+        <w:rPr>
+          <w:rFonts w:ascii="Times New Roman" w:eastAsiaTheme="minorHAnsi" w:hAnsi="Times New Roman" w:cs="Times New Roman"/>
+          <w:b/>
+          <w:bCs/>
+          <w:sz w:val="24"/>
+          <w:szCs w:val="24"/>
+        </w:rPr>
+      </w:pPr>
+    </w:p>
+    <w:p>
+      <w:pPr>
+        <w:spacing w:after="0" w:line="360" w:lineRule="auto"/>
+        <w:ind w:left="426"/>
+        <w:jc w:val="both"/>
+        <w:rPr>
+          <w:rFonts w:ascii="Times New Roman" w:eastAsiaTheme="minorHAnsi" w:hAnsi="Times New Roman" w:cs="Times New Roman"/>
+          <w:b/>
+          <w:bCs/>
+          <w:sz w:val="24"/>
+          <w:szCs w:val="24"/>
+        </w:rPr>
+      </w:pPr>
+    </w:p>
+    <w:p>
+      <w:pPr>
+        <w:spacing w:after="0" w:line="360" w:lineRule="auto"/>
+        <w:ind w:left="426"/>
+        <w:jc w:val="both"/>
+        <w:rPr>
+          <w:rFonts w:ascii="Times New Roman" w:eastAsiaTheme="minorHAnsi" w:hAnsi="Times New Roman" w:cs="Times New Roman"/>
+          <w:b/>
+          <w:bCs/>
+          <w:sz w:val="24"/>
+          <w:szCs w:val="24"/>
+        </w:rPr>
+      </w:pPr>
+    </w:p>
+    <w:p>
+      <w:pPr>
+        <w:spacing w:after="0" w:line="360" w:lineRule="auto"/>
+        <w:ind w:left="426"/>
+        <w:jc w:val="both"/>
+        <w:rPr>
+          <w:rFonts w:ascii="Times New Roman" w:eastAsiaTheme="minorHAnsi" w:hAnsi="Times New Roman" w:cs="Times New Roman"/>
+          <w:b/>
+          <w:bCs/>
+          <w:sz w:val="24"/>
+          <w:szCs w:val="24"/>
+        </w:rPr>
+      </w:pPr>
+    </w:p>
+    <w:p>
+      <w:pPr>
+        <w:spacing w:after="0" w:line="360" w:lineRule="auto"/>
+        <w:ind w:left="426"/>
+        <w:jc w:val="both"/>
+        <w:rPr>
+          <w:rFonts w:ascii="Times New Roman" w:eastAsiaTheme="minorHAnsi" w:hAnsi="Times New Roman" w:cs="Times New Roman"/>
+          <w:b/>
+          <w:bCs/>
+          <w:sz w:val="24"/>
+          <w:szCs w:val="24"/>
+        </w:rPr>
+      </w:pPr>
+    </w:p>
+    <w:p>
+      <w:pPr>
+        <w:spacing w:after="0" w:line="360" w:lineRule="auto"/>
+        <w:ind w:left="426"/>
+        <w:jc w:val="both"/>
+        <w:rPr>
+          <w:rFonts w:ascii="Times New Roman" w:eastAsiaTheme="minorHAnsi" w:hAnsi="Times New Roman" w:cs="Times New Roman"/>
+          <w:b/>
+          <w:bCs/>
+          <w:sz w:val="24"/>
+          <w:szCs w:val="24"/>
+        </w:rPr>
+      </w:pPr>
+    </w:p>
+    <w:p>
+      <w:pPr>
+        <w:spacing w:after="0" w:line="360" w:lineRule="auto"/>
+        <w:ind w:left="426"/>
+        <w:jc w:val="both"/>
+        <w:rPr>
+          <w:rFonts w:ascii="Times New Roman" w:eastAsiaTheme="minorHAnsi" w:hAnsi="Times New Roman" w:cs="Times New Roman"/>
+          <w:b/>
+          <w:bCs/>
+          <w:sz w:val="24"/>
+          <w:szCs w:val="24"/>
+        </w:rPr>
+      </w:pPr>
+    </w:p>
+    <w:p>
+      <w:pPr>
+        <w:spacing w:after="0" w:line="360" w:lineRule="auto"/>
+        <w:ind w:left="426"/>
+        <w:jc w:val="both"/>
+        <w:rPr>
+          <w:rFonts w:ascii="Times New Roman" w:eastAsiaTheme="minorHAnsi" w:hAnsi="Times New Roman" w:cs="Times New Roman"/>
+          <w:b/>
+          <w:bCs/>
+          <w:sz w:val="24"/>
+          <w:szCs w:val="24"/>
+        </w:rPr>
+      </w:pPr>
+    </w:p>
+    <w:p>
+      <w:pPr>
+        <w:spacing w:after="0" w:line="360" w:lineRule="auto"/>
+        <w:ind w:left="426"/>
+        <w:jc w:val="both"/>
+        <w:rPr>
+          <w:rFonts w:ascii="Times New Roman" w:eastAsiaTheme="minorHAnsi" w:hAnsi="Times New Roman" w:cs="Times New Roman"/>
+          <w:b/>
+          <w:bCs/>
+          <w:sz w:val="24"/>
+          <w:szCs w:val="24"/>
+        </w:rPr>
+      </w:pPr>
+    </w:p>
+    <w:p>
+      <w:pPr>
+        <w:spacing w:after="0" w:line="360" w:lineRule="auto"/>
+        <w:ind w:left="426"/>
+        <w:jc w:val="both"/>
+        <w:rPr>
+          <w:rFonts w:ascii="Times New Roman" w:eastAsiaTheme="minorHAnsi" w:hAnsi="Times New Roman" w:cs="Times New Roman"/>
+          <w:b/>
+          <w:bCs/>
+          <w:sz w:val="24"/>
+          <w:szCs w:val="24"/>
+        </w:rPr>
+      </w:pPr>
+    </w:p>
+    <w:p>
+      <w:pPr>
+        <w:spacing w:after="0" w:line="360" w:lineRule="auto"/>
+        <w:ind w:left="426"/>
+        <w:jc w:val="both"/>
+        <w:rPr>
+          <w:rFonts w:ascii="Times New Roman" w:eastAsiaTheme="minorHAnsi" w:hAnsi="Times New Roman" w:cs="Times New Roman"/>
+          <w:b/>
+          <w:bCs/>
+          <w:sz w:val="24"/>
+          <w:szCs w:val="24"/>
+        </w:rPr>
+      </w:pPr>
+    </w:p>
+    <w:p>
+      <w:pPr>
+        <w:spacing w:after="0" w:line="360" w:lineRule="auto"/>
+        <w:ind w:left="426"/>
+        <w:jc w:val="both"/>
+        <w:rPr>
+          <w:rFonts w:ascii="Times New Roman" w:eastAsiaTheme="minorHAnsi" w:hAnsi="Times New Roman" w:cs="Times New Roman"/>
+          <w:b/>
+          <w:bCs/>
+          <w:sz w:val="24"/>
+          <w:szCs w:val="24"/>
+        </w:rPr>
+      </w:pPr>
+    </w:p>
+    <w:p>
+      <w:pPr>
+        <w:spacing w:after="0" w:line="360" w:lineRule="auto"/>
+        <w:ind w:left="426"/>
+        <w:jc w:val="both"/>
+        <w:rPr>
+          <w:rFonts w:ascii="Times New Roman" w:eastAsiaTheme="minorHAnsi" w:hAnsi="Times New Roman" w:cs="Times New Roman"/>
+          <w:b/>
+          <w:bCs/>
+          <w:sz w:val="28"/>
+          <w:szCs w:val="28"/>
+        </w:rPr>
+      </w:pPr>
+      <w:r>
+        <w:rPr>
+          <w:rFonts w:ascii="Times New Roman" w:eastAsiaTheme="minorHAnsi" w:hAnsi="Times New Roman" w:cs="Times New Roman"/>
+          <w:b/>
+          <w:bCs/>
+          <w:sz w:val="28"/>
+          <w:szCs w:val="28"/>
+        </w:rPr>
         <w:t>Se solicita lo siguiente:</w:t>
       </w:r>
     </w:p>
@@ -3881,272 +4173,6 @@
         <w:jc w:val="both"/>
         <w:rPr>
           <w:rFonts w:ascii="Times New Roman" w:eastAsiaTheme="minorHAnsi" w:hAnsi="Times New Roman" w:cs="Times New Roman"/>
-        </w:rPr>
-      </w:pPr>
-    </w:p>
-    <w:p>
-      <w:pPr>
-        <w:spacing w:after="0" w:line="240" w:lineRule="auto"/>
-        <w:jc w:val="both"/>
-        <w:rPr>
-          <w:rFonts w:ascii="Times New Roman" w:eastAsia="Times New Roman" w:hAnsi="Times New Roman" w:cs="Times New Roman"/>
-          <w:b/>
-          <w:bCs/>
-          <w:sz w:val="28"/>
-          <w:szCs w:val="28"/>
-          <w:lang w:eastAsia="es-ES"/>
-        </w:rPr>
-      </w:pPr>
-    </w:p>
-    <w:p>
-      <w:pPr>
-        <w:spacing w:after="0" w:line="240" w:lineRule="auto"/>
-        <w:jc w:val="both"/>
-        <w:rPr>
-          <w:rFonts w:ascii="Times New Roman" w:eastAsia="Times New Roman" w:hAnsi="Times New Roman" w:cs="Times New Roman"/>
-          <w:b/>
-          <w:bCs/>
-          <w:sz w:val="28"/>
-          <w:szCs w:val="28"/>
-          <w:lang w:eastAsia="es-ES"/>
-        </w:rPr>
-      </w:pPr>
-    </w:p>
-    <w:p>
-      <w:pPr>
-        <w:spacing w:after="0" w:line="240" w:lineRule="auto"/>
-        <w:jc w:val="both"/>
-        <w:rPr>
-          <w:rFonts w:ascii="Times New Roman" w:eastAsia="Times New Roman" w:hAnsi="Times New Roman" w:cs="Times New Roman"/>
-          <w:b/>
-          <w:bCs/>
-          <w:sz w:val="28"/>
-          <w:szCs w:val="28"/>
-          <w:lang w:eastAsia="es-ES"/>
-        </w:rPr>
-      </w:pPr>
-    </w:p>
-    <w:p>
-      <w:pPr>
-        <w:spacing w:after="0" w:line="240" w:lineRule="auto"/>
-        <w:jc w:val="both"/>
-        <w:rPr>
-          <w:rFonts w:ascii="Times New Roman" w:eastAsia="Times New Roman" w:hAnsi="Times New Roman" w:cs="Times New Roman"/>
-          <w:b/>
-          <w:bCs/>
-          <w:sz w:val="28"/>
-          <w:szCs w:val="28"/>
-          <w:lang w:eastAsia="es-ES"/>
-        </w:rPr>
-      </w:pPr>
-    </w:p>
-    <w:p>
-      <w:pPr>
-        <w:spacing w:after="0" w:line="240" w:lineRule="auto"/>
-        <w:jc w:val="both"/>
-        <w:rPr>
-          <w:rFonts w:ascii="Times New Roman" w:eastAsia="Times New Roman" w:hAnsi="Times New Roman" w:cs="Times New Roman"/>
-          <w:b/>
-          <w:bCs/>
-          <w:sz w:val="28"/>
-          <w:szCs w:val="28"/>
-          <w:lang w:eastAsia="es-ES"/>
-        </w:rPr>
-      </w:pPr>
-    </w:p>
-    <w:p>
-      <w:pPr>
-        <w:spacing w:after="0" w:line="240" w:lineRule="auto"/>
-        <w:jc w:val="both"/>
-        <w:rPr>
-          <w:rFonts w:ascii="Times New Roman" w:eastAsia="Times New Roman" w:hAnsi="Times New Roman" w:cs="Times New Roman"/>
-          <w:b/>
-          <w:bCs/>
-          <w:sz w:val="28"/>
-          <w:szCs w:val="28"/>
-          <w:lang w:eastAsia="es-ES"/>
-        </w:rPr>
-      </w:pPr>
-    </w:p>
-    <w:p>
-      <w:pPr>
-        <w:spacing w:after="0" w:line="240" w:lineRule="auto"/>
-        <w:jc w:val="both"/>
-        <w:rPr>
-          <w:rFonts w:ascii="Times New Roman" w:eastAsia="Times New Roman" w:hAnsi="Times New Roman" w:cs="Times New Roman"/>
-          <w:b/>
-          <w:bCs/>
-          <w:sz w:val="28"/>
-          <w:szCs w:val="28"/>
-          <w:lang w:eastAsia="es-ES"/>
-        </w:rPr>
-      </w:pPr>
-    </w:p>
-    <w:p>
-      <w:pPr>
-        <w:spacing w:after="0" w:line="240" w:lineRule="auto"/>
-        <w:jc w:val="both"/>
-        <w:rPr>
-          <w:rFonts w:ascii="Times New Roman" w:eastAsia="Times New Roman" w:hAnsi="Times New Roman" w:cs="Times New Roman"/>
-          <w:b/>
-          <w:bCs/>
-          <w:sz w:val="28"/>
-          <w:szCs w:val="28"/>
-          <w:lang w:eastAsia="es-ES"/>
-        </w:rPr>
-      </w:pPr>
-    </w:p>
-    <w:p>
-      <w:pPr>
-        <w:spacing w:after="0" w:line="240" w:lineRule="auto"/>
-        <w:jc w:val="both"/>
-        <w:rPr>
-          <w:rFonts w:ascii="Times New Roman" w:eastAsia="Times New Roman" w:hAnsi="Times New Roman" w:cs="Times New Roman"/>
-          <w:b/>
-          <w:bCs/>
-          <w:sz w:val="28"/>
-          <w:szCs w:val="28"/>
-          <w:lang w:eastAsia="es-ES"/>
-        </w:rPr>
-      </w:pPr>
-    </w:p>
-    <w:p>
-      <w:pPr>
-        <w:spacing w:after="0" w:line="240" w:lineRule="auto"/>
-        <w:jc w:val="both"/>
-        <w:rPr>
-          <w:rFonts w:ascii="Times New Roman" w:eastAsia="Times New Roman" w:hAnsi="Times New Roman" w:cs="Times New Roman"/>
-          <w:b/>
-          <w:bCs/>
-          <w:sz w:val="28"/>
-          <w:szCs w:val="28"/>
-          <w:lang w:eastAsia="es-ES"/>
-        </w:rPr>
-      </w:pPr>
-    </w:p>
-    <w:p>
-      <w:pPr>
-        <w:spacing w:after="0" w:line="240" w:lineRule="auto"/>
-        <w:jc w:val="both"/>
-        <w:rPr>
-          <w:rFonts w:ascii="Times New Roman" w:eastAsia="Times New Roman" w:hAnsi="Times New Roman" w:cs="Times New Roman"/>
-          <w:b/>
-          <w:bCs/>
-          <w:sz w:val="28"/>
-          <w:szCs w:val="28"/>
-          <w:lang w:eastAsia="es-ES"/>
-        </w:rPr>
-      </w:pPr>
-    </w:p>
-    <w:p>
-      <w:pPr>
-        <w:spacing w:after="0" w:line="240" w:lineRule="auto"/>
-        <w:jc w:val="both"/>
-        <w:rPr>
-          <w:rFonts w:ascii="Times New Roman" w:eastAsia="Times New Roman" w:hAnsi="Times New Roman" w:cs="Times New Roman"/>
-          <w:b/>
-          <w:bCs/>
-          <w:sz w:val="28"/>
-          <w:szCs w:val="28"/>
-          <w:lang w:eastAsia="es-ES"/>
-        </w:rPr>
-      </w:pPr>
-    </w:p>
-    <w:p>
-      <w:pPr>
-        <w:spacing w:after="0" w:line="240" w:lineRule="auto"/>
-        <w:jc w:val="both"/>
-        <w:rPr>
-          <w:rFonts w:ascii="Times New Roman" w:eastAsia="Times New Roman" w:hAnsi="Times New Roman" w:cs="Times New Roman"/>
-          <w:b/>
-          <w:bCs/>
-          <w:sz w:val="28"/>
-          <w:szCs w:val="28"/>
-          <w:lang w:eastAsia="es-ES"/>
-        </w:rPr>
-      </w:pPr>
-    </w:p>
-    <w:p>
-      <w:pPr>
-        <w:spacing w:after="0" w:line="240" w:lineRule="auto"/>
-        <w:jc w:val="both"/>
-        <w:rPr>
-          <w:rFonts w:ascii="Times New Roman" w:eastAsia="Times New Roman" w:hAnsi="Times New Roman" w:cs="Times New Roman"/>
-          <w:b/>
-          <w:bCs/>
-          <w:sz w:val="28"/>
-          <w:szCs w:val="28"/>
-          <w:lang w:eastAsia="es-ES"/>
-        </w:rPr>
-      </w:pPr>
-    </w:p>
-    <w:p>
-      <w:pPr>
-        <w:spacing w:after="0" w:line="240" w:lineRule="auto"/>
-        <w:jc w:val="both"/>
-        <w:rPr>
-          <w:rFonts w:ascii="Times New Roman" w:eastAsia="Times New Roman" w:hAnsi="Times New Roman" w:cs="Times New Roman"/>
-          <w:b/>
-          <w:bCs/>
-          <w:sz w:val="28"/>
-          <w:szCs w:val="28"/>
-          <w:lang w:eastAsia="es-ES"/>
-        </w:rPr>
-      </w:pPr>
-    </w:p>
-    <w:p>
-      <w:pPr>
-        <w:spacing w:after="0" w:line="240" w:lineRule="auto"/>
-        <w:jc w:val="both"/>
-        <w:rPr>
-          <w:rFonts w:ascii="Times New Roman" w:eastAsia="Times New Roman" w:hAnsi="Times New Roman" w:cs="Times New Roman"/>
-          <w:b/>
-          <w:bCs/>
-          <w:sz w:val="28"/>
-          <w:szCs w:val="28"/>
-          <w:lang w:eastAsia="es-ES"/>
-        </w:rPr>
-      </w:pPr>
-    </w:p>
-    <w:p>
-      <w:pPr>
-        <w:spacing w:after="0" w:line="240" w:lineRule="auto"/>
-        <w:jc w:val="both"/>
-        <w:rPr>
-          <w:rFonts w:ascii="Times New Roman" w:eastAsia="Times New Roman" w:hAnsi="Times New Roman" w:cs="Times New Roman"/>
-          <w:b/>
-          <w:bCs/>
-          <w:sz w:val="28"/>
-          <w:szCs w:val="28"/>
-          <w:lang w:eastAsia="es-ES"/>
-        </w:rPr>
-      </w:pPr>
-    </w:p>
-    <w:p>
-      <w:pPr>
-        <w:spacing w:after="0" w:line="240" w:lineRule="auto"/>
-        <w:jc w:val="both"/>
-        <w:rPr>
-          <w:rFonts w:ascii="Times New Roman" w:eastAsia="Times New Roman" w:hAnsi="Times New Roman" w:cs="Times New Roman"/>
-          <w:b/>
-          <w:bCs/>
-          <w:sz w:val="28"/>
-          <w:szCs w:val="28"/>
-          <w:lang w:eastAsia="es-ES"/>
-        </w:rPr>
-      </w:pPr>
-    </w:p>
-    <w:p>
-      <w:pPr>
-        <w:spacing w:after="0" w:line="240" w:lineRule="auto"/>
-        <w:jc w:val="both"/>
-        <w:rPr>
-          <w:rFonts w:ascii="Times New Roman" w:eastAsia="Times New Roman" w:hAnsi="Times New Roman" w:cs="Times New Roman"/>
-          <w:b/>
-          <w:bCs/>
-          <w:sz w:val="28"/>
-          <w:szCs w:val="28"/>
-          <w:lang w:eastAsia="es-ES"/>
         </w:rPr>
       </w:pPr>
     </w:p>
@@ -5466,8 +5492,8 @@
           <w:lang w:eastAsia="es-ES"/>
         </w:rPr>
         <w:sectPr>
-          <w:headerReference w:type="default" r:id="rId9"/>
-          <w:footerReference w:type="default" r:id="rId10"/>
+          <w:headerReference w:type="default" r:id="rId10"/>
+          <w:footerReference w:type="default" r:id="rId11"/>
           <w:pgSz w:w="11906" w:h="16838"/>
           <w:pgMar w:top="1417" w:right="1701" w:bottom="1417" w:left="1701" w:header="708" w:footer="708" w:gutter="0"/>
           <w:pgNumType w:start="1"/>
@@ -5646,7 +5672,7 @@
                     </pic:cNvPicPr>
                   </pic:nvPicPr>
                   <pic:blipFill>
-                    <a:blip r:embed="rId11">
+                    <a:blip r:embed="rId12">
                       <a:extLst>
                         <a:ext uri="{28A0092B-C50C-407E-A947-70E740481C1C}">
                           <a14:useLocalDpi xmlns:a14="http://schemas.microsoft.com/office/drawing/2010/main" val="0"/>
@@ -5694,8 +5720,8 @@
           <w:spacing w:val="6"/>
         </w:rPr>
         <w:sectPr>
-          <w:headerReference w:type="default" r:id="rId12"/>
-          <w:footerReference w:type="default" r:id="rId13"/>
+          <w:headerReference w:type="default" r:id="rId13"/>
+          <w:footerReference w:type="default" r:id="rId14"/>
           <w:pgSz w:w="16838" w:h="11906" w:orient="landscape"/>
           <w:pgMar w:top="1701" w:right="1417" w:bottom="1701" w:left="1417" w:header="708" w:footer="708" w:gutter="0"/>
           <w:cols w:space="708"/>
@@ -10311,8 +10337,8 @@
           <w:sz w:val="24"/>
         </w:rPr>
         <w:sectPr>
-          <w:headerReference w:type="default" r:id="rId14"/>
-          <w:footerReference w:type="default" r:id="rId15"/>
+          <w:headerReference w:type="default" r:id="rId15"/>
+          <w:footerReference w:type="default" r:id="rId16"/>
           <w:pgSz w:w="11906" w:h="16838"/>
           <w:pgMar w:top="1417" w:right="1701" w:bottom="1417" w:left="1701" w:header="708" w:footer="708" w:gutter="0"/>
           <w:cols w:space="708"/>
@@ -10426,7 +10452,7 @@
                     </pic:cNvPicPr>
                   </pic:nvPicPr>
                   <pic:blipFill>
-                    <a:blip r:embed="rId16">
+                    <a:blip r:embed="rId17">
                       <a:extLst>
                         <a:ext uri="{28A0092B-C50C-407E-A947-70E740481C1C}">
                           <a14:useLocalDpi xmlns:a14="http://schemas.microsoft.com/office/drawing/2010/main" val="0"/>
@@ -10642,7 +10668,7 @@
                     </pic:cNvPicPr>
                   </pic:nvPicPr>
                   <pic:blipFill>
-                    <a:blip r:embed="rId17">
+                    <a:blip r:embed="rId18">
                       <a:extLst>
                         <a:ext uri="{28A0092B-C50C-407E-A947-70E740481C1C}">
                           <a14:useLocalDpi xmlns:a14="http://schemas.microsoft.com/office/drawing/2010/main" val="0"/>
@@ -10875,7 +10901,7 @@
                     </pic:cNvPicPr>
                   </pic:nvPicPr>
                   <pic:blipFill>
-                    <a:blip r:embed="rId18">
+                    <a:blip r:embed="rId19">
                       <a:extLst>
                         <a:ext uri="{28A0092B-C50C-407E-A947-70E740481C1C}">
                           <a14:useLocalDpi xmlns:a14="http://schemas.microsoft.com/office/drawing/2010/main" val="0"/>
@@ -11107,7 +11133,7 @@
                     </pic:cNvPicPr>
                   </pic:nvPicPr>
                   <pic:blipFill>
-                    <a:blip r:embed="rId19">
+                    <a:blip r:embed="rId20">
                       <a:extLst>
                         <a:ext uri="{28A0092B-C50C-407E-A947-70E740481C1C}">
                           <a14:useLocalDpi xmlns:a14="http://schemas.microsoft.com/office/drawing/2010/main" val="0"/>
@@ -11339,7 +11365,7 @@
                     </pic:cNvPicPr>
                   </pic:nvPicPr>
                   <pic:blipFill>
-                    <a:blip r:embed="rId20">
+                    <a:blip r:embed="rId21">
                       <a:extLst>
                         <a:ext uri="{28A0092B-C50C-407E-A947-70E740481C1C}">
                           <a14:useLocalDpi xmlns:a14="http://schemas.microsoft.com/office/drawing/2010/main" val="0"/>
@@ -11554,7 +11580,7 @@
                     </pic:cNvPicPr>
                   </pic:nvPicPr>
                   <pic:blipFill>
-                    <a:blip r:embed="rId21">
+                    <a:blip r:embed="rId22">
                       <a:extLst>
                         <a:ext uri="{28A0092B-C50C-407E-A947-70E740481C1C}">
                           <a14:useLocalDpi xmlns:a14="http://schemas.microsoft.com/office/drawing/2010/main" val="0"/>
@@ -11862,7 +11888,7 @@
                     </pic:cNvPicPr>
                   </pic:nvPicPr>
                   <pic:blipFill>
-                    <a:blip r:embed="rId22">
+                    <a:blip r:embed="rId23">
                       <a:extLst>
                         <a:ext uri="{28A0092B-C50C-407E-A947-70E740481C1C}">
                           <a14:useLocalDpi xmlns:a14="http://schemas.microsoft.com/office/drawing/2010/main" val="0"/>
@@ -12104,7 +12130,7 @@
                     </pic:cNvPicPr>
                   </pic:nvPicPr>
                   <pic:blipFill>
-                    <a:blip r:embed="rId23">
+                    <a:blip r:embed="rId24">
                       <a:extLst>
                         <a:ext uri="{28A0092B-C50C-407E-A947-70E740481C1C}">
                           <a14:useLocalDpi xmlns:a14="http://schemas.microsoft.com/office/drawing/2010/main" val="0"/>
@@ -12324,7 +12350,7 @@
                     </pic:cNvPicPr>
                   </pic:nvPicPr>
                   <pic:blipFill>
-                    <a:blip r:embed="rId24">
+                    <a:blip r:embed="rId25">
                       <a:extLst>
                         <a:ext uri="{28A0092B-C50C-407E-A947-70E740481C1C}">
                           <a14:useLocalDpi xmlns:a14="http://schemas.microsoft.com/office/drawing/2010/main" val="0"/>
@@ -12556,7 +12582,7 @@
                     </pic:cNvPicPr>
                   </pic:nvPicPr>
                   <pic:blipFill>
-                    <a:blip r:embed="rId24">
+                    <a:blip r:embed="rId25">
                       <a:extLst>
                         <a:ext uri="{28A0092B-C50C-407E-A947-70E740481C1C}">
                           <a14:useLocalDpi xmlns:a14="http://schemas.microsoft.com/office/drawing/2010/main" val="0"/>
@@ -12778,7 +12804,7 @@
                     </pic:cNvPicPr>
                   </pic:nvPicPr>
                   <pic:blipFill>
-                    <a:blip r:embed="rId25">
+                    <a:blip r:embed="rId26">
                       <a:extLst>
                         <a:ext uri="{28A0092B-C50C-407E-A947-70E740481C1C}">
                           <a14:useLocalDpi xmlns:a14="http://schemas.microsoft.com/office/drawing/2010/main" val="0"/>
@@ -12862,7 +12888,7 @@
                     </pic:cNvPicPr>
                   </pic:nvPicPr>
                   <pic:blipFill>
-                    <a:blip r:embed="rId26">
+                    <a:blip r:embed="rId27">
                       <a:extLst>
                         <a:ext uri="{28A0092B-C50C-407E-A947-70E740481C1C}">
                           <a14:useLocalDpi xmlns:a14="http://schemas.microsoft.com/office/drawing/2010/main" val="0"/>
@@ -12910,8 +12936,8 @@
           <w:sz w:val="24"/>
         </w:rPr>
         <w:sectPr>
-          <w:headerReference w:type="default" r:id="rId27"/>
-          <w:footerReference w:type="default" r:id="rId28"/>
+          <w:headerReference w:type="default" r:id="rId28"/>
+          <w:footerReference w:type="default" r:id="rId29"/>
           <w:pgSz w:w="16838" w:h="11906" w:orient="landscape"/>
           <w:pgMar w:top="1701" w:right="1417" w:bottom="1701" w:left="1417" w:header="708" w:footer="708" w:gutter="0"/>
           <w:cols w:space="708"/>
@@ -13007,7 +13033,7 @@
         </w:rPr>
         <w:tab/>
       </w:r>
-      <w:hyperlink r:id="rId29" w:history="1">
+      <w:hyperlink r:id="rId30" w:history="1">
         <w:r>
           <w:rPr>
             <w:rStyle w:val="Hipervnculo"/>
@@ -13122,6 +13148,7 @@
           <w:rFonts w:ascii="Times New Roman" w:eastAsia="Times New Roman" w:hAnsi="Times New Roman" w:cs="Times New Roman"/>
           <w:b/>
           <w:bCs/>
+          <w:noProof/>
           <w:sz w:val="28"/>
           <w:szCs w:val="28"/>
           <w:lang w:eastAsia="es-ES"/>
@@ -13150,7 +13177,7 @@
                     <pic:cNvPicPr/>
                   </pic:nvPicPr>
                   <pic:blipFill>
-                    <a:blip r:embed="rId30">
+                    <a:blip r:embed="rId31">
                       <a:extLst>
                         <a:ext uri="{28A0092B-C50C-407E-A947-70E740481C1C}">
                           <a14:useLocalDpi xmlns:a14="http://schemas.microsoft.com/office/drawing/2010/main" val="0"/>
@@ -13181,6 +13208,7 @@
           <w:rFonts w:ascii="Times New Roman" w:eastAsia="Times New Roman" w:hAnsi="Times New Roman" w:cs="Times New Roman"/>
           <w:b/>
           <w:bCs/>
+          <w:noProof/>
           <w:sz w:val="28"/>
           <w:szCs w:val="28"/>
           <w:lang w:eastAsia="es-ES"/>
@@ -13209,7 +13237,7 @@
                     <pic:cNvPicPr/>
                   </pic:nvPicPr>
                   <pic:blipFill rotWithShape="1">
-                    <a:blip r:embed="rId31">
+                    <a:blip r:embed="rId32">
                       <a:extLst>
                         <a:ext uri="{28A0092B-C50C-407E-A947-70E740481C1C}">
                           <a14:useLocalDpi xmlns:a14="http://schemas.microsoft.com/office/drawing/2010/main" val="0"/>
@@ -13266,6 +13294,7 @@
           <w:rFonts w:ascii="Times New Roman" w:eastAsia="Times New Roman" w:hAnsi="Times New Roman" w:cs="Times New Roman"/>
           <w:b/>
           <w:bCs/>
+          <w:noProof/>
           <w:sz w:val="28"/>
           <w:szCs w:val="28"/>
           <w:lang w:eastAsia="es-ES"/>
@@ -13294,7 +13323,7 @@
                     <pic:cNvPicPr/>
                   </pic:nvPicPr>
                   <pic:blipFill>
-                    <a:blip r:embed="rId32">
+                    <a:blip r:embed="rId33">
                       <a:extLst>
                         <a:ext uri="{28A0092B-C50C-407E-A947-70E740481C1C}">
                           <a14:useLocalDpi xmlns:a14="http://schemas.microsoft.com/office/drawing/2010/main" val="0"/>
@@ -13409,6 +13438,7 @@
           <w:rFonts w:ascii="Times New Roman" w:eastAsia="Times New Roman" w:hAnsi="Times New Roman" w:cs="Times New Roman"/>
           <w:b/>
           <w:bCs/>
+          <w:noProof/>
           <w:sz w:val="28"/>
           <w:szCs w:val="28"/>
           <w:lang w:eastAsia="es-ES"/>
@@ -13438,7 +13468,7 @@
                     <pic:cNvPicPr/>
                   </pic:nvPicPr>
                   <pic:blipFill>
-                    <a:blip r:embed="rId33">
+                    <a:blip r:embed="rId34">
                       <a:extLst>
                         <a:ext uri="{28A0092B-C50C-407E-A947-70E740481C1C}">
                           <a14:useLocalDpi xmlns:a14="http://schemas.microsoft.com/office/drawing/2010/main" val="0"/>
@@ -13615,6 +13645,7 @@
           <w:rFonts w:ascii="Times New Roman" w:eastAsia="Times New Roman" w:hAnsi="Times New Roman" w:cs="Times New Roman"/>
           <w:b/>
           <w:bCs/>
+          <w:noProof/>
           <w:sz w:val="28"/>
           <w:szCs w:val="28"/>
           <w:lang w:eastAsia="es-ES"/>
@@ -13643,7 +13674,7 @@
                     <pic:cNvPicPr/>
                   </pic:nvPicPr>
                   <pic:blipFill>
-                    <a:blip r:embed="rId34">
+                    <a:blip r:embed="rId35">
                       <a:extLst>
                         <a:ext uri="{28A0092B-C50C-407E-A947-70E740481C1C}">
                           <a14:useLocalDpi xmlns:a14="http://schemas.microsoft.com/office/drawing/2010/main" val="0"/>
@@ -13834,6 +13865,7 @@
           <w:rFonts w:ascii="Times New Roman" w:eastAsia="Times New Roman" w:hAnsi="Times New Roman" w:cs="Times New Roman"/>
           <w:b/>
           <w:bCs/>
+          <w:noProof/>
           <w:sz w:val="28"/>
           <w:szCs w:val="28"/>
           <w:lang w:eastAsia="es-ES"/>
@@ -13863,7 +13895,7 @@
                     <pic:cNvPicPr/>
                   </pic:nvPicPr>
                   <pic:blipFill>
-                    <a:blip r:embed="rId35">
+                    <a:blip r:embed="rId36">
                       <a:extLst>
                         <a:ext uri="{28A0092B-C50C-407E-A947-70E740481C1C}">
                           <a14:useLocalDpi xmlns:a14="http://schemas.microsoft.com/office/drawing/2010/main" val="0"/>
@@ -13928,6 +13960,7 @@
           <w:rFonts w:ascii="Times New Roman" w:eastAsia="Times New Roman" w:hAnsi="Times New Roman" w:cs="Times New Roman"/>
           <w:b/>
           <w:bCs/>
+          <w:noProof/>
           <w:sz w:val="28"/>
           <w:szCs w:val="28"/>
           <w:lang w:eastAsia="es-ES"/>
@@ -13956,7 +13989,7 @@
                     <pic:cNvPicPr/>
                   </pic:nvPicPr>
                   <pic:blipFill>
-                    <a:blip r:embed="rId36">
+                    <a:blip r:embed="rId37">
                       <a:extLst>
                         <a:ext uri="{28A0092B-C50C-407E-A947-70E740481C1C}">
                           <a14:useLocalDpi xmlns:a14="http://schemas.microsoft.com/office/drawing/2010/main" val="0"/>
@@ -14001,6 +14034,7 @@
           <w:rFonts w:ascii="Times New Roman" w:eastAsia="Times New Roman" w:hAnsi="Times New Roman" w:cs="Times New Roman"/>
           <w:b/>
           <w:bCs/>
+          <w:noProof/>
           <w:sz w:val="28"/>
           <w:szCs w:val="28"/>
           <w:lang w:eastAsia="es-ES"/>
@@ -14029,7 +14063,7 @@
                     <pic:cNvPicPr/>
                   </pic:nvPicPr>
                   <pic:blipFill>
-                    <a:blip r:embed="rId37">
+                    <a:blip r:embed="rId38">
                       <a:extLst>
                         <a:ext uri="{28A0092B-C50C-407E-A947-70E740481C1C}">
                           <a14:useLocalDpi xmlns:a14="http://schemas.microsoft.com/office/drawing/2010/main" val="0"/>
@@ -14108,7 +14142,7 @@
                     </pic:cNvPicPr>
                   </pic:nvPicPr>
                   <pic:blipFill>
-                    <a:blip r:embed="rId38">
+                    <a:blip r:embed="rId39">
                       <a:extLst>
                         <a:ext uri="{28A0092B-C50C-407E-A947-70E740481C1C}">
                           <a14:useLocalDpi xmlns:a14="http://schemas.microsoft.com/office/drawing/2010/main" val="0"/>
@@ -14274,7 +14308,7 @@
                     </pic:cNvPicPr>
                   </pic:nvPicPr>
                   <pic:blipFill>
-                    <a:blip r:embed="rId39">
+                    <a:blip r:embed="rId40">
                       <a:extLst>
                         <a:ext uri="{28A0092B-C50C-407E-A947-70E740481C1C}">
                           <a14:useLocalDpi xmlns:a14="http://schemas.microsoft.com/office/drawing/2010/main" val="0"/>
@@ -14538,7 +14572,7 @@
                     </pic:cNvPicPr>
                   </pic:nvPicPr>
                   <pic:blipFill>
-                    <a:blip r:embed="rId40">
+                    <a:blip r:embed="rId41">
                       <a:extLst>
                         <a:ext uri="{28A0092B-C50C-407E-A947-70E740481C1C}">
                           <a14:useLocalDpi xmlns:a14="http://schemas.microsoft.com/office/drawing/2010/main" val="0"/>
@@ -14624,7 +14658,7 @@
                     </pic:cNvPicPr>
                   </pic:nvPicPr>
                   <pic:blipFill>
-                    <a:blip r:embed="rId41">
+                    <a:blip r:embed="rId42">
                       <a:extLst>
                         <a:ext uri="{28A0092B-C50C-407E-A947-70E740481C1C}">
                           <a14:useLocalDpi xmlns:a14="http://schemas.microsoft.com/office/drawing/2010/main" val="0"/>
@@ -14710,7 +14744,7 @@
                     </pic:cNvPicPr>
                   </pic:nvPicPr>
                   <pic:blipFill>
-                    <a:blip r:embed="rId42">
+                    <a:blip r:embed="rId43">
                       <a:extLst>
                         <a:ext uri="{28A0092B-C50C-407E-A947-70E740481C1C}">
                           <a14:useLocalDpi xmlns:a14="http://schemas.microsoft.com/office/drawing/2010/main" val="0"/>
@@ -14796,7 +14830,7 @@
                     </pic:cNvPicPr>
                   </pic:nvPicPr>
                   <pic:blipFill>
-                    <a:blip r:embed="rId43">
+                    <a:blip r:embed="rId44">
                       <a:extLst>
                         <a:ext uri="{28A0092B-C50C-407E-A947-70E740481C1C}">
                           <a14:useLocalDpi xmlns:a14="http://schemas.microsoft.com/office/drawing/2010/main" val="0"/>
@@ -14895,7 +14929,7 @@
                     </pic:cNvPicPr>
                   </pic:nvPicPr>
                   <pic:blipFill>
-                    <a:blip r:embed="rId44">
+                    <a:blip r:embed="rId45">
                       <a:extLst>
                         <a:ext uri="{28A0092B-C50C-407E-A947-70E740481C1C}">
                           <a14:useLocalDpi xmlns:a14="http://schemas.microsoft.com/office/drawing/2010/main" val="0"/>
@@ -14984,7 +15018,7 @@
                     </pic:cNvPicPr>
                   </pic:nvPicPr>
                   <pic:blipFill>
-                    <a:blip r:embed="rId45">
+                    <a:blip r:embed="rId46">
                       <a:extLst>
                         <a:ext uri="{28A0092B-C50C-407E-A947-70E740481C1C}">
                           <a14:useLocalDpi xmlns:a14="http://schemas.microsoft.com/office/drawing/2010/main" val="0"/>
@@ -15094,7 +15128,7 @@
                     </pic:cNvPicPr>
                   </pic:nvPicPr>
                   <pic:blipFill>
-                    <a:blip r:embed="rId46">
+                    <a:blip r:embed="rId47">
                       <a:extLst>
                         <a:ext uri="{28A0092B-C50C-407E-A947-70E740481C1C}">
                           <a14:useLocalDpi xmlns:a14="http://schemas.microsoft.com/office/drawing/2010/main" val="0"/>
@@ -15311,6 +15345,7 @@
           <w:rFonts w:ascii="Times New Roman" w:eastAsia="Times New Roman" w:hAnsi="Times New Roman" w:cs="Times New Roman"/>
           <w:b/>
           <w:bCs/>
+          <w:noProof/>
           <w:sz w:val="28"/>
           <w:szCs w:val="28"/>
           <w:lang w:eastAsia="es-ES"/>
@@ -15339,7 +15374,7 @@
                     <pic:cNvPicPr/>
                   </pic:nvPicPr>
                   <pic:blipFill>
-                    <a:blip r:embed="rId47">
+                    <a:blip r:embed="rId48">
                       <a:extLst>
                         <a:ext uri="{28A0092B-C50C-407E-A947-70E740481C1C}">
                           <a14:useLocalDpi xmlns:a14="http://schemas.microsoft.com/office/drawing/2010/main" val="0"/>
@@ -27910,17 +27945,17 @@
                 <w:color w:val="333333"/>
                 <w:sz w:val="20"/>
                 <w:szCs w:val="20"/>
+                <w:lang w:val="en-US" w:eastAsia="es-PE"/>
+              </w:rPr>
+            </w:pPr>
+            <w:r>
+              <w:rPr>
+                <w:rFonts w:ascii="Courier New" w:eastAsia="Times New Roman" w:hAnsi="Courier New" w:cs="Courier New"/>
+                <w:color w:val="333333"/>
+                <w:sz w:val="20"/>
+                <w:szCs w:val="20"/>
                 <w:lang w:val="pt-BR" w:eastAsia="es-PE"/>
               </w:rPr>
-            </w:pPr>
-            <w:r>
-              <w:rPr>
-                <w:rFonts w:ascii="Courier New" w:eastAsia="Times New Roman" w:hAnsi="Courier New" w:cs="Courier New"/>
-                <w:color w:val="333333"/>
-                <w:sz w:val="20"/>
-                <w:szCs w:val="20"/>
-                <w:lang w:val="pt-BR" w:eastAsia="es-PE"/>
-              </w:rPr>
               <w:t xml:space="preserve">        </w:t>
             </w:r>
             <w:proofErr w:type="spellStart"/>
@@ -27930,7 +27965,7 @@
                 <w:color w:val="333333"/>
                 <w:sz w:val="20"/>
                 <w:szCs w:val="20"/>
-                <w:lang w:val="pt-BR" w:eastAsia="es-PE"/>
+                <w:lang w:val="en-US" w:eastAsia="es-PE"/>
               </w:rPr>
               <w:t>Rondas</w:t>
             </w:r>
@@ -27940,7 +27975,7 @@
                 <w:color w:val="555555"/>
                 <w:sz w:val="20"/>
                 <w:szCs w:val="20"/>
-                <w:lang w:val="pt-BR" w:eastAsia="es-PE"/>
+                <w:lang w:val="en-US" w:eastAsia="es-PE"/>
               </w:rPr>
               <w:t>.</w:t>
             </w:r>
@@ -27950,7 +27985,7 @@
                 <w:color w:val="330099"/>
                 <w:sz w:val="20"/>
                 <w:szCs w:val="20"/>
-                <w:lang w:val="pt-BR" w:eastAsia="es-PE"/>
+                <w:lang w:val="en-US" w:eastAsia="es-PE"/>
               </w:rPr>
               <w:t>add</w:t>
             </w:r>
@@ -27961,7 +27996,7 @@
                 <w:color w:val="555555"/>
                 <w:sz w:val="20"/>
                 <w:szCs w:val="20"/>
-                <w:lang w:val="pt-BR" w:eastAsia="es-PE"/>
+                <w:lang w:val="en-US" w:eastAsia="es-PE"/>
               </w:rPr>
               <w:t>(</w:t>
             </w:r>
@@ -27971,7 +28006,7 @@
                 <w:color w:val="333333"/>
                 <w:sz w:val="20"/>
                 <w:szCs w:val="20"/>
-                <w:lang w:val="pt-BR" w:eastAsia="es-PE"/>
+                <w:lang w:val="en-US" w:eastAsia="es-PE"/>
               </w:rPr>
               <w:t>r</w:t>
             </w:r>
@@ -27981,7 +28016,7 @@
                 <w:color w:val="555555"/>
                 <w:sz w:val="20"/>
                 <w:szCs w:val="20"/>
-                <w:lang w:val="pt-BR" w:eastAsia="es-PE"/>
+                <w:lang w:val="en-US" w:eastAsia="es-PE"/>
               </w:rPr>
               <w:t>);</w:t>
             </w:r>
@@ -28012,7 +28047,7 @@
                 <w:color w:val="333333"/>
                 <w:sz w:val="20"/>
                 <w:szCs w:val="20"/>
-                <w:lang w:val="pt-BR" w:eastAsia="es-PE"/>
+                <w:lang w:val="en-US" w:eastAsia="es-PE"/>
               </w:rPr>
             </w:pPr>
             <w:r>
@@ -28021,7 +28056,7 @@
                 <w:color w:val="333333"/>
                 <w:sz w:val="20"/>
                 <w:szCs w:val="20"/>
-                <w:lang w:val="pt-BR" w:eastAsia="es-PE"/>
+                <w:lang w:val="en-US" w:eastAsia="es-PE"/>
               </w:rPr>
               <w:lastRenderedPageBreak/>
               <w:t xml:space="preserve">    </w:t>
@@ -28032,7 +28067,7 @@
                 <w:color w:val="555555"/>
                 <w:sz w:val="20"/>
                 <w:szCs w:val="20"/>
-                <w:lang w:val="pt-BR" w:eastAsia="es-PE"/>
+                <w:lang w:val="en-US" w:eastAsia="es-PE"/>
               </w:rPr>
               <w:t>}</w:t>
             </w:r>
@@ -28063,7 +28098,7 @@
                 <w:color w:val="333333"/>
                 <w:sz w:val="20"/>
                 <w:szCs w:val="20"/>
-                <w:lang w:val="pt-BR" w:eastAsia="es-PE"/>
+                <w:lang w:val="en-US" w:eastAsia="es-PE"/>
               </w:rPr>
             </w:pPr>
           </w:p>
@@ -28093,7 +28128,7 @@
                 <w:color w:val="333333"/>
                 <w:sz w:val="20"/>
                 <w:szCs w:val="20"/>
-                <w:lang w:val="pt-BR" w:eastAsia="es-PE"/>
+                <w:lang w:val="en-US" w:eastAsia="es-PE"/>
               </w:rPr>
             </w:pPr>
             <w:r>
@@ -28102,11 +28137,10 @@
                 <w:color w:val="333333"/>
                 <w:sz w:val="20"/>
                 <w:szCs w:val="20"/>
-                <w:lang w:val="pt-BR" w:eastAsia="es-PE"/>
+                <w:lang w:val="en-US" w:eastAsia="es-PE"/>
               </w:rPr>
               <w:t xml:space="preserve">    </w:t>
             </w:r>
-            <w:proofErr w:type="spellStart"/>
             <w:r>
               <w:rPr>
                 <w:rFonts w:ascii="Courier New" w:eastAsia="Times New Roman" w:hAnsi="Courier New" w:cs="Courier New"/>
@@ -28115,18 +28149,17 @@
                 <w:color w:val="006699"/>
                 <w:sz w:val="20"/>
                 <w:szCs w:val="20"/>
-                <w:lang w:val="pt-BR" w:eastAsia="es-PE"/>
+                <w:lang w:val="en-US" w:eastAsia="es-PE"/>
               </w:rPr>
               <w:t>public</w:t>
             </w:r>
-            <w:proofErr w:type="spellEnd"/>
-            <w:r>
-              <w:rPr>
-                <w:rFonts w:ascii="Courier New" w:eastAsia="Times New Roman" w:hAnsi="Courier New" w:cs="Courier New"/>
-                <w:color w:val="333333"/>
-                <w:sz w:val="20"/>
-                <w:szCs w:val="20"/>
-                <w:lang w:val="pt-BR" w:eastAsia="es-PE"/>
+            <w:r>
+              <w:rPr>
+                <w:rFonts w:ascii="Courier New" w:eastAsia="Times New Roman" w:hAnsi="Courier New" w:cs="Courier New"/>
+                <w:color w:val="333333"/>
+                <w:sz w:val="20"/>
+                <w:szCs w:val="20"/>
+                <w:lang w:val="en-US" w:eastAsia="es-PE"/>
               </w:rPr>
               <w:t xml:space="preserve"> </w:t>
             </w:r>
@@ -28139,7 +28172,7 @@
                 <w:color w:val="007788"/>
                 <w:sz w:val="20"/>
                 <w:szCs w:val="20"/>
-                <w:lang w:val="pt-BR" w:eastAsia="es-PE"/>
+                <w:lang w:val="en-US" w:eastAsia="es-PE"/>
               </w:rPr>
               <w:t>boolean</w:t>
             </w:r>
@@ -28150,7 +28183,7 @@
                 <w:color w:val="333333"/>
                 <w:sz w:val="20"/>
                 <w:szCs w:val="20"/>
-                <w:lang w:val="pt-BR" w:eastAsia="es-PE"/>
+                <w:lang w:val="en-US" w:eastAsia="es-PE"/>
               </w:rPr>
               <w:t xml:space="preserve"> </w:t>
             </w:r>
@@ -28162,7 +28195,7 @@
                 <w:color w:val="CC00FF"/>
                 <w:sz w:val="20"/>
                 <w:szCs w:val="20"/>
-                <w:lang w:val="pt-BR" w:eastAsia="es-PE"/>
+                <w:lang w:val="en-US" w:eastAsia="es-PE"/>
               </w:rPr>
               <w:t>existeGanador</w:t>
             </w:r>
@@ -28173,7 +28206,7 @@
                 <w:color w:val="555555"/>
                 <w:sz w:val="20"/>
                 <w:szCs w:val="20"/>
-                <w:lang w:val="pt-BR" w:eastAsia="es-PE"/>
+                <w:lang w:val="en-US" w:eastAsia="es-PE"/>
               </w:rPr>
               <w:t>(</w:t>
             </w:r>
@@ -28184,7 +28217,7 @@
                 <w:color w:val="555555"/>
                 <w:sz w:val="20"/>
                 <w:szCs w:val="20"/>
-                <w:lang w:val="pt-BR" w:eastAsia="es-PE"/>
+                <w:lang w:val="en-US" w:eastAsia="es-PE"/>
               </w:rPr>
               <w:t>)</w:t>
             </w:r>
@@ -28194,7 +28227,7 @@
                 <w:color w:val="333333"/>
                 <w:sz w:val="20"/>
                 <w:szCs w:val="20"/>
-                <w:lang w:val="pt-BR" w:eastAsia="es-PE"/>
+                <w:lang w:val="en-US" w:eastAsia="es-PE"/>
               </w:rPr>
               <w:t xml:space="preserve"> </w:t>
             </w:r>
@@ -28204,7 +28237,7 @@
                 <w:color w:val="555555"/>
                 <w:sz w:val="20"/>
                 <w:szCs w:val="20"/>
-                <w:lang w:val="pt-BR" w:eastAsia="es-PE"/>
+                <w:lang w:val="en-US" w:eastAsia="es-PE"/>
               </w:rPr>
               <w:t>{</w:t>
             </w:r>
@@ -28244,7 +28277,7 @@
                 <w:color w:val="333333"/>
                 <w:sz w:val="20"/>
                 <w:szCs w:val="20"/>
-                <w:lang w:val="pt-BR" w:eastAsia="es-PE"/>
+                <w:lang w:val="en-US" w:eastAsia="es-PE"/>
               </w:rPr>
               <w:t xml:space="preserve">        </w:t>
             </w:r>
@@ -29720,7 +29753,6 @@
         <w:rPr>
           <w:b/>
         </w:rPr>
-        <w:lastRenderedPageBreak/>
         <w:t>Class</w:t>
       </w:r>
       <w:proofErr w:type="spellEnd"/>
@@ -32579,7 +32611,7 @@
         <w:spacing w:line="244" w:lineRule="atLeast"/>
         <w:rPr>
           <w:color w:val="333333"/>
-          <w:lang w:val="pt-BR"/>
+          <w:lang w:val="en-US"/>
         </w:rPr>
       </w:pPr>
       <w:r>
@@ -32593,21 +32625,21 @@
       <w:r>
         <w:rPr>
           <w:color w:val="333333"/>
-          <w:lang w:val="pt-BR"/>
+          <w:lang w:val="en-US"/>
         </w:rPr>
         <w:t>p</w:t>
       </w:r>
       <w:r>
         <w:rPr>
           <w:color w:val="555555"/>
-          <w:lang w:val="pt-BR"/>
+          <w:lang w:val="en-US"/>
         </w:rPr>
         <w:t>.</w:t>
       </w:r>
       <w:r>
         <w:rPr>
           <w:color w:val="330099"/>
-          <w:lang w:val="pt-BR"/>
+          <w:lang w:val="en-US"/>
         </w:rPr>
         <w:t>setScorej</w:t>
       </w:r>
@@ -32615,28 +32647,28 @@
       <w:r>
         <w:rPr>
           <w:color w:val="330099"/>
-          <w:lang w:val="pt-BR"/>
+          <w:lang w:val="en-US"/>
         </w:rPr>
         <w:t>1</w:t>
       </w:r>
       <w:r>
         <w:rPr>
           <w:color w:val="555555"/>
-          <w:lang w:val="pt-BR"/>
+          <w:lang w:val="en-US"/>
         </w:rPr>
         <w:t>(</w:t>
       </w:r>
       <w:r>
         <w:rPr>
           <w:color w:val="333333"/>
-          <w:lang w:val="pt-BR"/>
+          <w:lang w:val="en-US"/>
         </w:rPr>
         <w:t>scorej1</w:t>
       </w:r>
       <w:r>
         <w:rPr>
           <w:color w:val="555555"/>
-          <w:lang w:val="pt-BR"/>
+          <w:lang w:val="en-US"/>
         </w:rPr>
         <w:t>);</w:t>
       </w:r>
@@ -32647,13 +32679,13 @@
         <w:spacing w:line="244" w:lineRule="atLeast"/>
         <w:rPr>
           <w:color w:val="333333"/>
-          <w:lang w:val="pt-BR"/>
+          <w:lang w:val="en-US"/>
         </w:rPr>
       </w:pPr>
       <w:r>
         <w:rPr>
           <w:color w:val="333333"/>
-          <w:lang w:val="pt-BR"/>
+          <w:lang w:val="en-US"/>
         </w:rPr>
         <w:t xml:space="preserve">        </w:t>
       </w:r>
@@ -32661,21 +32693,21 @@
       <w:r>
         <w:rPr>
           <w:color w:val="333333"/>
-          <w:lang w:val="pt-BR"/>
+          <w:lang w:val="en-US"/>
         </w:rPr>
         <w:t>p</w:t>
       </w:r>
       <w:r>
         <w:rPr>
           <w:color w:val="555555"/>
-          <w:lang w:val="pt-BR"/>
+          <w:lang w:val="en-US"/>
         </w:rPr>
         <w:t>.</w:t>
       </w:r>
       <w:r>
         <w:rPr>
           <w:color w:val="330099"/>
-          <w:lang w:val="pt-BR"/>
+          <w:lang w:val="en-US"/>
         </w:rPr>
         <w:t>setScorej</w:t>
       </w:r>
@@ -32683,28 +32715,28 @@
       <w:r>
         <w:rPr>
           <w:color w:val="330099"/>
-          <w:lang w:val="pt-BR"/>
+          <w:lang w:val="en-US"/>
         </w:rPr>
         <w:t>2</w:t>
       </w:r>
       <w:r>
         <w:rPr>
           <w:color w:val="555555"/>
-          <w:lang w:val="pt-BR"/>
+          <w:lang w:val="en-US"/>
         </w:rPr>
         <w:t>(</w:t>
       </w:r>
       <w:r>
         <w:rPr>
           <w:color w:val="333333"/>
-          <w:lang w:val="pt-BR"/>
+          <w:lang w:val="en-US"/>
         </w:rPr>
         <w:t>scorej2</w:t>
       </w:r>
       <w:r>
         <w:rPr>
           <w:color w:val="555555"/>
-          <w:lang w:val="pt-BR"/>
+          <w:lang w:val="en-US"/>
         </w:rPr>
         <w:t>);</w:t>
       </w:r>
@@ -32715,13 +32747,13 @@
         <w:spacing w:line="244" w:lineRule="atLeast"/>
         <w:rPr>
           <w:color w:val="333333"/>
-          <w:lang w:val="pt-BR"/>
+          <w:lang w:val="en-US"/>
         </w:rPr>
       </w:pPr>
       <w:r>
         <w:rPr>
           <w:color w:val="333333"/>
-          <w:lang w:val="pt-BR"/>
+          <w:lang w:val="en-US"/>
         </w:rPr>
         <w:t xml:space="preserve">        </w:t>
       </w:r>
@@ -32737,7 +32769,7 @@
       <w:r>
         <w:rPr>
           <w:color w:val="333333"/>
-          <w:lang w:val="pt-BR"/>
+          <w:lang w:val="en-US"/>
         </w:rPr>
         <w:t xml:space="preserve">        </w:t>
       </w:r>
@@ -34085,6 +34117,7 @@
           <w:rFonts w:ascii="Times New Roman" w:eastAsia="Times New Roman" w:hAnsi="Times New Roman" w:cs="Times New Roman"/>
           <w:b/>
           <w:bCs/>
+          <w:noProof/>
           <w:sz w:val="28"/>
           <w:szCs w:val="28"/>
           <w:lang w:eastAsia="es-ES"/>
@@ -34102,79 +34135,6 @@
             <wp:effectExtent l="0" t="0" r="0" b="9525"/>
             <wp:wrapSquare wrapText="bothSides"/>
             <wp:docPr id="35" name="Imagen 35"/>
-            <wp:cNvGraphicFramePr>
-              <a:graphicFrameLocks xmlns:a="http://schemas.openxmlformats.org/drawingml/2006/main" noChangeAspect="1"/>
-            </wp:cNvGraphicFramePr>
-            <a:graphic xmlns:a="http://schemas.openxmlformats.org/drawingml/2006/main">
-              <a:graphicData uri="http://schemas.openxmlformats.org/drawingml/2006/picture">
-                <pic:pic xmlns:pic="http://schemas.openxmlformats.org/drawingml/2006/picture">
-                  <pic:nvPicPr>
-                    <pic:cNvPr id="1" name=""/>
-                    <pic:cNvPicPr/>
-                  </pic:nvPicPr>
-                  <pic:blipFill>
-                    <a:blip r:embed="rId48">
-                      <a:extLst>
-                        <a:ext uri="{28A0092B-C50C-407E-A947-70E740481C1C}">
-                          <a14:useLocalDpi xmlns:a14="http://schemas.microsoft.com/office/drawing/2010/main" val="0"/>
-                        </a:ext>
-                      </a:extLst>
-                    </a:blip>
-                    <a:stretch>
-                      <a:fillRect/>
-                    </a:stretch>
-                  </pic:blipFill>
-                  <pic:spPr>
-                    <a:xfrm>
-                      <a:off x="0" y="0"/>
-                      <a:ext cx="5400040" cy="3914775"/>
-                    </a:xfrm>
-                    <a:prstGeom prst="rect">
-                      <a:avLst/>
-                    </a:prstGeom>
-                  </pic:spPr>
-                </pic:pic>
-              </a:graphicData>
-            </a:graphic>
-          </wp:anchor>
-        </w:drawing>
-      </w:r>
-    </w:p>
-    <w:p>
-      <w:pPr>
-        <w:spacing w:after="0" w:line="240" w:lineRule="auto"/>
-        <w:jc w:val="both"/>
-        <w:rPr>
-          <w:rFonts w:ascii="Times New Roman" w:eastAsia="Times New Roman" w:hAnsi="Times New Roman" w:cs="Times New Roman"/>
-          <w:b/>
-          <w:bCs/>
-          <w:sz w:val="28"/>
-          <w:szCs w:val="28"/>
-          <w:lang w:eastAsia="es-ES"/>
-        </w:rPr>
-      </w:pPr>
-      <w:r>
-        <w:rPr>
-          <w:rFonts w:ascii="Times New Roman" w:eastAsia="Times New Roman" w:hAnsi="Times New Roman" w:cs="Times New Roman"/>
-          <w:b/>
-          <w:bCs/>
-          <w:sz w:val="28"/>
-          <w:szCs w:val="28"/>
-          <w:lang w:eastAsia="es-ES"/>
-        </w:rPr>
-        <w:drawing>
-          <wp:anchor distT="0" distB="0" distL="114300" distR="114300" simplePos="0" relativeHeight="251738623" behindDoc="0" locked="0" layoutInCell="1" allowOverlap="1" wp14:anchorId="4A82559C" wp14:editId="1C51B84C">
-            <wp:simplePos x="0" y="0"/>
-            <wp:positionH relativeFrom="column">
-              <wp:posOffset>62865</wp:posOffset>
-            </wp:positionH>
-            <wp:positionV relativeFrom="paragraph">
-              <wp:posOffset>4337685</wp:posOffset>
-            </wp:positionV>
-            <wp:extent cx="5400040" cy="3914775"/>
-            <wp:effectExtent l="0" t="0" r="0" b="9525"/>
-            <wp:wrapSquare wrapText="bothSides"/>
-            <wp:docPr id="36" name="Imagen 36"/>
             <wp:cNvGraphicFramePr>
               <a:graphicFrameLocks xmlns:a="http://schemas.openxmlformats.org/drawingml/2006/main" noChangeAspect="1"/>
             </wp:cNvGraphicFramePr>
@@ -34226,56 +34186,29 @@
           <w:lang w:eastAsia="es-ES"/>
         </w:rPr>
       </w:pPr>
-    </w:p>
-    <w:p>
-      <w:pPr>
-        <w:spacing w:after="0" w:line="240" w:lineRule="auto"/>
-        <w:jc w:val="both"/>
+      <w:r>
         <w:rPr>
           <w:rFonts w:ascii="Times New Roman" w:eastAsia="Times New Roman" w:hAnsi="Times New Roman" w:cs="Times New Roman"/>
           <w:b/>
           <w:bCs/>
+          <w:noProof/>
           <w:sz w:val="28"/>
           <w:szCs w:val="28"/>
           <w:lang w:eastAsia="es-ES"/>
         </w:rPr>
-      </w:pPr>
-    </w:p>
-    <w:p>
-      <w:pPr>
-        <w:spacing w:after="0" w:line="240" w:lineRule="auto"/>
-        <w:jc w:val="both"/>
-        <w:rPr>
-          <w:rFonts w:ascii="Times New Roman" w:eastAsia="Times New Roman" w:hAnsi="Times New Roman" w:cs="Times New Roman"/>
-          <w:b/>
-          <w:bCs/>
-          <w:sz w:val="28"/>
-          <w:szCs w:val="28"/>
-          <w:lang w:eastAsia="es-ES"/>
-        </w:rPr>
-      </w:pPr>
-      <w:r>
-        <w:rPr>
-          <w:rFonts w:ascii="Times New Roman" w:eastAsia="Times New Roman" w:hAnsi="Times New Roman" w:cs="Times New Roman"/>
-          <w:b/>
-          <w:bCs/>
-          <w:sz w:val="28"/>
-          <w:szCs w:val="28"/>
-          <w:lang w:eastAsia="es-ES"/>
-        </w:rPr>
         <w:drawing>
-          <wp:anchor distT="0" distB="0" distL="114300" distR="114300" simplePos="0" relativeHeight="251740671" behindDoc="0" locked="0" layoutInCell="1" allowOverlap="1" wp14:anchorId="2317E815" wp14:editId="215CCB0A">
+          <wp:anchor distT="0" distB="0" distL="114300" distR="114300" simplePos="0" relativeHeight="251738623" behindDoc="0" locked="0" layoutInCell="1" allowOverlap="1" wp14:anchorId="4A82559C" wp14:editId="1C51B84C">
             <wp:simplePos x="0" y="0"/>
             <wp:positionH relativeFrom="column">
-              <wp:posOffset>-3810</wp:posOffset>
+              <wp:posOffset>62865</wp:posOffset>
             </wp:positionH>
             <wp:positionV relativeFrom="paragraph">
-              <wp:posOffset>257810</wp:posOffset>
+              <wp:posOffset>4337685</wp:posOffset>
             </wp:positionV>
             <wp:extent cx="5400040" cy="3914775"/>
             <wp:effectExtent l="0" t="0" r="0" b="9525"/>
             <wp:wrapSquare wrapText="bothSides"/>
-            <wp:docPr id="37" name="Imagen 37"/>
+            <wp:docPr id="36" name="Imagen 36"/>
             <wp:cNvGraphicFramePr>
               <a:graphicFrameLocks xmlns:a="http://schemas.openxmlformats.org/drawingml/2006/main" noChangeAspect="1"/>
             </wp:cNvGraphicFramePr>
@@ -34341,7 +34274,11 @@
           <w:lang w:eastAsia="es-ES"/>
         </w:rPr>
       </w:pPr>
-      <w:r>
+    </w:p>
+    <w:p>
+      <w:pPr>
+        <w:spacing w:after="0" w:line="240" w:lineRule="auto"/>
+        <w:jc w:val="both"/>
         <w:rPr>
           <w:rFonts w:ascii="Times New Roman" w:eastAsia="Times New Roman" w:hAnsi="Times New Roman" w:cs="Times New Roman"/>
           <w:b/>
@@ -34350,19 +34287,30 @@
           <w:szCs w:val="28"/>
           <w:lang w:eastAsia="es-ES"/>
         </w:rPr>
+      </w:pPr>
+      <w:r>
+        <w:rPr>
+          <w:rFonts w:ascii="Times New Roman" w:eastAsia="Times New Roman" w:hAnsi="Times New Roman" w:cs="Times New Roman"/>
+          <w:b/>
+          <w:bCs/>
+          <w:noProof/>
+          <w:sz w:val="28"/>
+          <w:szCs w:val="28"/>
+          <w:lang w:eastAsia="es-ES"/>
+        </w:rPr>
         <w:drawing>
-          <wp:anchor distT="0" distB="0" distL="114300" distR="114300" simplePos="0" relativeHeight="251741695" behindDoc="0" locked="0" layoutInCell="1" allowOverlap="1" wp14:anchorId="116B3E2A" wp14:editId="28A4C4D7">
+          <wp:anchor distT="0" distB="0" distL="114300" distR="114300" simplePos="0" relativeHeight="251740671" behindDoc="0" locked="0" layoutInCell="1" allowOverlap="1" wp14:anchorId="2317E815" wp14:editId="215CCB0A">
             <wp:simplePos x="0" y="0"/>
             <wp:positionH relativeFrom="column">
               <wp:posOffset>-3810</wp:posOffset>
             </wp:positionH>
             <wp:positionV relativeFrom="paragraph">
-              <wp:posOffset>205105</wp:posOffset>
+              <wp:posOffset>257810</wp:posOffset>
             </wp:positionV>
             <wp:extent cx="5400040" cy="3914775"/>
             <wp:effectExtent l="0" t="0" r="0" b="9525"/>
             <wp:wrapSquare wrapText="bothSides"/>
-            <wp:docPr id="40" name="Imagen 40"/>
+            <wp:docPr id="37" name="Imagen 37"/>
             <wp:cNvGraphicFramePr>
               <a:graphicFrameLocks xmlns:a="http://schemas.openxmlformats.org/drawingml/2006/main" noChangeAspect="1"/>
             </wp:cNvGraphicFramePr>
@@ -34433,23 +34381,24 @@
           <w:rFonts w:ascii="Times New Roman" w:eastAsia="Times New Roman" w:hAnsi="Times New Roman" w:cs="Times New Roman"/>
           <w:b/>
           <w:bCs/>
+          <w:noProof/>
           <w:sz w:val="28"/>
           <w:szCs w:val="28"/>
           <w:lang w:eastAsia="es-ES"/>
         </w:rPr>
         <w:drawing>
-          <wp:anchor distT="0" distB="0" distL="114300" distR="114300" simplePos="0" relativeHeight="251744767" behindDoc="0" locked="0" layoutInCell="1" allowOverlap="1" wp14:anchorId="68E86173" wp14:editId="4869B772">
+          <wp:anchor distT="0" distB="0" distL="114300" distR="114300" simplePos="0" relativeHeight="251741695" behindDoc="0" locked="0" layoutInCell="1" allowOverlap="1" wp14:anchorId="116B3E2A" wp14:editId="28A4C4D7">
             <wp:simplePos x="0" y="0"/>
             <wp:positionH relativeFrom="column">
               <wp:posOffset>-3810</wp:posOffset>
             </wp:positionH>
             <wp:positionV relativeFrom="paragraph">
-              <wp:posOffset>635</wp:posOffset>
+              <wp:posOffset>205105</wp:posOffset>
             </wp:positionV>
             <wp:extent cx="5400040" cy="3914775"/>
             <wp:effectExtent l="0" t="0" r="0" b="9525"/>
             <wp:wrapSquare wrapText="bothSides"/>
-            <wp:docPr id="44" name="Imagen 44"/>
+            <wp:docPr id="40" name="Imagen 40"/>
             <wp:cNvGraphicFramePr>
               <a:graphicFrameLocks xmlns:a="http://schemas.openxmlformats.org/drawingml/2006/main" noChangeAspect="1"/>
             </wp:cNvGraphicFramePr>
@@ -34515,326 +34464,29 @@
           <w:lang w:eastAsia="es-ES"/>
         </w:rPr>
       </w:pPr>
-    </w:p>
-    <w:p>
-      <w:pPr>
-        <w:spacing w:after="0" w:line="240" w:lineRule="auto"/>
-        <w:jc w:val="both"/>
+      <w:r>
         <w:rPr>
           <w:rFonts w:ascii="Times New Roman" w:eastAsia="Times New Roman" w:hAnsi="Times New Roman" w:cs="Times New Roman"/>
           <w:b/>
           <w:bCs/>
+          <w:noProof/>
           <w:sz w:val="28"/>
           <w:szCs w:val="28"/>
           <w:lang w:eastAsia="es-ES"/>
         </w:rPr>
-      </w:pPr>
-    </w:p>
-    <w:p>
-      <w:pPr>
-        <w:spacing w:after="0" w:line="240" w:lineRule="auto"/>
-        <w:jc w:val="both"/>
-        <w:rPr>
-          <w:rFonts w:ascii="Times New Roman" w:eastAsia="Times New Roman" w:hAnsi="Times New Roman" w:cs="Times New Roman"/>
-          <w:b/>
-          <w:bCs/>
-          <w:sz w:val="28"/>
-          <w:szCs w:val="28"/>
-          <w:lang w:eastAsia="es-ES"/>
-        </w:rPr>
-      </w:pPr>
-    </w:p>
-    <w:p>
-      <w:pPr>
-        <w:spacing w:after="0" w:line="240" w:lineRule="auto"/>
-        <w:jc w:val="both"/>
-        <w:rPr>
-          <w:rFonts w:ascii="Times New Roman" w:eastAsia="Times New Roman" w:hAnsi="Times New Roman" w:cs="Times New Roman"/>
-          <w:b/>
-          <w:bCs/>
-          <w:sz w:val="28"/>
-          <w:szCs w:val="28"/>
-          <w:lang w:eastAsia="es-ES"/>
-        </w:rPr>
-      </w:pPr>
-    </w:p>
-    <w:p>
-      <w:pPr>
-        <w:spacing w:after="0" w:line="240" w:lineRule="auto"/>
-        <w:jc w:val="both"/>
-        <w:rPr>
-          <w:rFonts w:ascii="Times New Roman" w:eastAsia="Times New Roman" w:hAnsi="Times New Roman" w:cs="Times New Roman"/>
-          <w:b/>
-          <w:bCs/>
-          <w:sz w:val="28"/>
-          <w:szCs w:val="28"/>
-          <w:lang w:eastAsia="es-ES"/>
-        </w:rPr>
-      </w:pPr>
-    </w:p>
-    <w:p>
-      <w:pPr>
-        <w:spacing w:after="0" w:line="240" w:lineRule="auto"/>
-        <w:jc w:val="both"/>
-        <w:rPr>
-          <w:rFonts w:ascii="Times New Roman" w:eastAsia="Times New Roman" w:hAnsi="Times New Roman" w:cs="Times New Roman"/>
-          <w:b/>
-          <w:bCs/>
-          <w:sz w:val="28"/>
-          <w:szCs w:val="28"/>
-          <w:lang w:eastAsia="es-ES"/>
-        </w:rPr>
-      </w:pPr>
-      <w:r>
-        <w:rPr>
-          <w:rFonts w:ascii="Times New Roman" w:eastAsia="Times New Roman" w:hAnsi="Times New Roman" w:cs="Times New Roman"/>
-          <w:b/>
-          <w:bCs/>
-          <w:sz w:val="28"/>
-          <w:szCs w:val="28"/>
-          <w:lang w:eastAsia="es-ES"/>
-        </w:rPr>
         <w:drawing>
-          <wp:anchor distT="0" distB="0" distL="114300" distR="114300" simplePos="0" relativeHeight="251742719" behindDoc="0" locked="0" layoutInCell="1" allowOverlap="1" wp14:anchorId="5BF36E14" wp14:editId="3AE5ABEA">
-            <wp:simplePos x="0" y="0"/>
-            <wp:positionH relativeFrom="column">
-              <wp:posOffset>1348740</wp:posOffset>
-            </wp:positionH>
-            <wp:positionV relativeFrom="paragraph">
-              <wp:posOffset>50800</wp:posOffset>
-            </wp:positionV>
-            <wp:extent cx="2514951" cy="1162212"/>
-            <wp:effectExtent l="0" t="0" r="0" b="0"/>
-            <wp:wrapSquare wrapText="bothSides"/>
-            <wp:docPr id="41" name="Imagen 41"/>
-            <wp:cNvGraphicFramePr>
-              <a:graphicFrameLocks xmlns:a="http://schemas.openxmlformats.org/drawingml/2006/main" noChangeAspect="1"/>
-            </wp:cNvGraphicFramePr>
-            <a:graphic xmlns:a="http://schemas.openxmlformats.org/drawingml/2006/main">
-              <a:graphicData uri="http://schemas.openxmlformats.org/drawingml/2006/picture">
-                <pic:pic xmlns:pic="http://schemas.openxmlformats.org/drawingml/2006/picture">
-                  <pic:nvPicPr>
-                    <pic:cNvPr id="1" name=""/>
-                    <pic:cNvPicPr/>
-                  </pic:nvPicPr>
-                  <pic:blipFill>
-                    <a:blip r:embed="rId36">
-                      <a:extLst>
-                        <a:ext uri="{28A0092B-C50C-407E-A947-70E740481C1C}">
-                          <a14:useLocalDpi xmlns:a14="http://schemas.microsoft.com/office/drawing/2010/main" val="0"/>
-                        </a:ext>
-                      </a:extLst>
-                    </a:blip>
-                    <a:stretch>
-                      <a:fillRect/>
-                    </a:stretch>
-                  </pic:blipFill>
-                  <pic:spPr>
-                    <a:xfrm>
-                      <a:off x="0" y="0"/>
-                      <a:ext cx="2514951" cy="1162212"/>
-                    </a:xfrm>
-                    <a:prstGeom prst="rect">
-                      <a:avLst/>
-                    </a:prstGeom>
-                  </pic:spPr>
-                </pic:pic>
-              </a:graphicData>
-            </a:graphic>
-          </wp:anchor>
-        </w:drawing>
-      </w:r>
-    </w:p>
-    <w:p>
-      <w:pPr>
-        <w:spacing w:after="0" w:line="240" w:lineRule="auto"/>
-        <w:jc w:val="both"/>
-        <w:rPr>
-          <w:rFonts w:ascii="Times New Roman" w:eastAsia="Times New Roman" w:hAnsi="Times New Roman" w:cs="Times New Roman"/>
-          <w:b/>
-          <w:bCs/>
-          <w:sz w:val="28"/>
-          <w:szCs w:val="28"/>
-          <w:lang w:eastAsia="es-ES"/>
-        </w:rPr>
-      </w:pPr>
-    </w:p>
-    <w:p>
-      <w:pPr>
-        <w:spacing w:after="0" w:line="240" w:lineRule="auto"/>
-        <w:jc w:val="both"/>
-        <w:rPr>
-          <w:rFonts w:ascii="Times New Roman" w:eastAsia="Times New Roman" w:hAnsi="Times New Roman" w:cs="Times New Roman"/>
-          <w:b/>
-          <w:bCs/>
-          <w:sz w:val="28"/>
-          <w:szCs w:val="28"/>
-          <w:lang w:eastAsia="es-ES"/>
-        </w:rPr>
-      </w:pPr>
-    </w:p>
-    <w:p>
-      <w:pPr>
-        <w:spacing w:after="0" w:line="240" w:lineRule="auto"/>
-        <w:jc w:val="both"/>
-        <w:rPr>
-          <w:rFonts w:ascii="Times New Roman" w:eastAsia="Times New Roman" w:hAnsi="Times New Roman" w:cs="Times New Roman"/>
-          <w:b/>
-          <w:bCs/>
-          <w:sz w:val="28"/>
-          <w:szCs w:val="28"/>
-          <w:lang w:eastAsia="es-ES"/>
-        </w:rPr>
-      </w:pPr>
-    </w:p>
-    <w:p>
-      <w:pPr>
-        <w:spacing w:after="0" w:line="240" w:lineRule="auto"/>
-        <w:jc w:val="both"/>
-        <w:rPr>
-          <w:rFonts w:ascii="Times New Roman" w:eastAsia="Times New Roman" w:hAnsi="Times New Roman" w:cs="Times New Roman"/>
-          <w:b/>
-          <w:bCs/>
-          <w:sz w:val="28"/>
-          <w:szCs w:val="28"/>
-          <w:lang w:eastAsia="es-ES"/>
-        </w:rPr>
-      </w:pPr>
-    </w:p>
-    <w:p>
-      <w:pPr>
-        <w:spacing w:after="0" w:line="240" w:lineRule="auto"/>
-        <w:jc w:val="both"/>
-        <w:rPr>
-          <w:rFonts w:ascii="Times New Roman" w:eastAsia="Times New Roman" w:hAnsi="Times New Roman" w:cs="Times New Roman"/>
-          <w:b/>
-          <w:bCs/>
-          <w:sz w:val="28"/>
-          <w:szCs w:val="28"/>
-          <w:lang w:eastAsia="es-ES"/>
-        </w:rPr>
-      </w:pPr>
-    </w:p>
-    <w:p>
-      <w:pPr>
-        <w:spacing w:after="0" w:line="240" w:lineRule="auto"/>
-        <w:jc w:val="both"/>
-        <w:rPr>
-          <w:rFonts w:ascii="Times New Roman" w:eastAsia="Times New Roman" w:hAnsi="Times New Roman" w:cs="Times New Roman"/>
-          <w:b/>
-          <w:bCs/>
-          <w:sz w:val="28"/>
-          <w:szCs w:val="28"/>
-          <w:lang w:eastAsia="es-ES"/>
-        </w:rPr>
-      </w:pPr>
-    </w:p>
-    <w:p>
-      <w:pPr>
-        <w:spacing w:after="0" w:line="240" w:lineRule="auto"/>
-        <w:jc w:val="both"/>
-        <w:rPr>
-          <w:rFonts w:ascii="Times New Roman" w:eastAsia="Times New Roman" w:hAnsi="Times New Roman" w:cs="Times New Roman"/>
-          <w:b/>
-          <w:bCs/>
-          <w:sz w:val="28"/>
-          <w:szCs w:val="28"/>
-          <w:lang w:eastAsia="es-ES"/>
-        </w:rPr>
-      </w:pPr>
-    </w:p>
-    <w:p>
-      <w:pPr>
-        <w:spacing w:after="0" w:line="240" w:lineRule="auto"/>
-        <w:jc w:val="both"/>
-        <w:rPr>
-          <w:rFonts w:ascii="Times New Roman" w:eastAsia="Times New Roman" w:hAnsi="Times New Roman" w:cs="Times New Roman"/>
-          <w:b/>
-          <w:bCs/>
-          <w:sz w:val="28"/>
-          <w:szCs w:val="28"/>
-          <w:lang w:eastAsia="es-ES"/>
-        </w:rPr>
-      </w:pPr>
-    </w:p>
-    <w:p>
-      <w:pPr>
-        <w:spacing w:after="0" w:line="240" w:lineRule="auto"/>
-        <w:jc w:val="both"/>
-        <w:rPr>
-          <w:rFonts w:ascii="Times New Roman" w:eastAsia="Times New Roman" w:hAnsi="Times New Roman" w:cs="Times New Roman"/>
-          <w:b/>
-          <w:bCs/>
-          <w:sz w:val="28"/>
-          <w:szCs w:val="28"/>
-          <w:lang w:eastAsia="es-ES"/>
-        </w:rPr>
-      </w:pPr>
-    </w:p>
-    <w:p>
-      <w:pPr>
-        <w:spacing w:after="0" w:line="240" w:lineRule="auto"/>
-        <w:jc w:val="both"/>
-        <w:rPr>
-          <w:rFonts w:ascii="Times New Roman" w:eastAsia="Times New Roman" w:hAnsi="Times New Roman" w:cs="Times New Roman"/>
-          <w:b/>
-          <w:bCs/>
-          <w:sz w:val="28"/>
-          <w:szCs w:val="28"/>
-          <w:lang w:eastAsia="es-ES"/>
-        </w:rPr>
-      </w:pPr>
-    </w:p>
-    <w:p>
-      <w:pPr>
-        <w:spacing w:after="0" w:line="240" w:lineRule="auto"/>
-        <w:jc w:val="both"/>
-        <w:rPr>
-          <w:rFonts w:ascii="Times New Roman" w:eastAsia="Times New Roman" w:hAnsi="Times New Roman" w:cs="Times New Roman"/>
-          <w:b/>
-          <w:bCs/>
-          <w:sz w:val="28"/>
-          <w:szCs w:val="28"/>
-          <w:lang w:eastAsia="es-ES"/>
-        </w:rPr>
-      </w:pPr>
-    </w:p>
-    <w:p>
-      <w:pPr>
-        <w:spacing w:after="0" w:line="240" w:lineRule="auto"/>
-        <w:jc w:val="both"/>
-        <w:rPr>
-          <w:rFonts w:ascii="Times New Roman" w:eastAsia="Times New Roman" w:hAnsi="Times New Roman" w:cs="Times New Roman"/>
-          <w:b/>
-          <w:bCs/>
-          <w:sz w:val="28"/>
-          <w:szCs w:val="28"/>
-          <w:lang w:eastAsia="es-ES"/>
-        </w:rPr>
-      </w:pPr>
-      <w:r>
-        <w:rPr>
-          <w:rFonts w:ascii="Times New Roman" w:eastAsia="Times New Roman" w:hAnsi="Times New Roman" w:cs="Times New Roman"/>
-          <w:b/>
-          <w:bCs/>
-          <w:sz w:val="28"/>
-          <w:szCs w:val="28"/>
-          <w:lang w:eastAsia="es-ES"/>
-        </w:rPr>
-        <w:lastRenderedPageBreak/>
-        <w:drawing>
-          <wp:anchor distT="0" distB="0" distL="114300" distR="114300" simplePos="0" relativeHeight="251743743" behindDoc="0" locked="0" layoutInCell="1" allowOverlap="1" wp14:anchorId="1AB35443" wp14:editId="3D340217">
+          <wp:anchor distT="0" distB="0" distL="114300" distR="114300" simplePos="0" relativeHeight="251744767" behindDoc="0" locked="0" layoutInCell="1" allowOverlap="1" wp14:anchorId="68E86173" wp14:editId="4869B772">
             <wp:simplePos x="0" y="0"/>
             <wp:positionH relativeFrom="column">
               <wp:posOffset>-3810</wp:posOffset>
             </wp:positionH>
             <wp:positionV relativeFrom="paragraph">
-              <wp:posOffset>0</wp:posOffset>
+              <wp:posOffset>635</wp:posOffset>
             </wp:positionV>
             <wp:extent cx="5400040" cy="3914775"/>
             <wp:effectExtent l="0" t="0" r="0" b="9525"/>
             <wp:wrapSquare wrapText="bothSides"/>
-            <wp:docPr id="42" name="Imagen 42"/>
+            <wp:docPr id="44" name="Imagen 44"/>
             <wp:cNvGraphicFramePr>
               <a:graphicFrameLocks xmlns:a="http://schemas.openxmlformats.org/drawingml/2006/main" noChangeAspect="1"/>
             </wp:cNvGraphicFramePr>
@@ -34900,11 +34552,399 @@
           <w:lang w:eastAsia="es-ES"/>
         </w:rPr>
       </w:pPr>
-      <w:r>
+    </w:p>
+    <w:p>
+      <w:pPr>
+        <w:spacing w:after="0" w:line="240" w:lineRule="auto"/>
+        <w:jc w:val="both"/>
         <w:rPr>
           <w:rFonts w:ascii="Times New Roman" w:eastAsia="Times New Roman" w:hAnsi="Times New Roman" w:cs="Times New Roman"/>
           <w:b/>
           <w:bCs/>
+          <w:sz w:val="28"/>
+          <w:szCs w:val="28"/>
+          <w:lang w:eastAsia="es-ES"/>
+        </w:rPr>
+      </w:pPr>
+    </w:p>
+    <w:p>
+      <w:pPr>
+        <w:spacing w:after="0" w:line="240" w:lineRule="auto"/>
+        <w:jc w:val="both"/>
+        <w:rPr>
+          <w:rFonts w:ascii="Times New Roman" w:eastAsia="Times New Roman" w:hAnsi="Times New Roman" w:cs="Times New Roman"/>
+          <w:b/>
+          <w:bCs/>
+          <w:sz w:val="28"/>
+          <w:szCs w:val="28"/>
+          <w:lang w:eastAsia="es-ES"/>
+        </w:rPr>
+      </w:pPr>
+    </w:p>
+    <w:p>
+      <w:pPr>
+        <w:spacing w:after="0" w:line="240" w:lineRule="auto"/>
+        <w:jc w:val="both"/>
+        <w:rPr>
+          <w:rFonts w:ascii="Times New Roman" w:eastAsia="Times New Roman" w:hAnsi="Times New Roman" w:cs="Times New Roman"/>
+          <w:b/>
+          <w:bCs/>
+          <w:sz w:val="28"/>
+          <w:szCs w:val="28"/>
+          <w:lang w:eastAsia="es-ES"/>
+        </w:rPr>
+      </w:pPr>
+    </w:p>
+    <w:p>
+      <w:pPr>
+        <w:spacing w:after="0" w:line="240" w:lineRule="auto"/>
+        <w:jc w:val="both"/>
+        <w:rPr>
+          <w:rFonts w:ascii="Times New Roman" w:eastAsia="Times New Roman" w:hAnsi="Times New Roman" w:cs="Times New Roman"/>
+          <w:b/>
+          <w:bCs/>
+          <w:sz w:val="28"/>
+          <w:szCs w:val="28"/>
+          <w:lang w:eastAsia="es-ES"/>
+        </w:rPr>
+      </w:pPr>
+    </w:p>
+    <w:p>
+      <w:pPr>
+        <w:spacing w:after="0" w:line="240" w:lineRule="auto"/>
+        <w:jc w:val="both"/>
+        <w:rPr>
+          <w:rFonts w:ascii="Times New Roman" w:eastAsia="Times New Roman" w:hAnsi="Times New Roman" w:cs="Times New Roman"/>
+          <w:b/>
+          <w:bCs/>
+          <w:sz w:val="28"/>
+          <w:szCs w:val="28"/>
+          <w:lang w:eastAsia="es-ES"/>
+        </w:rPr>
+      </w:pPr>
+      <w:r>
+        <w:rPr>
+          <w:rFonts w:ascii="Times New Roman" w:eastAsia="Times New Roman" w:hAnsi="Times New Roman" w:cs="Times New Roman"/>
+          <w:b/>
+          <w:bCs/>
+          <w:noProof/>
+          <w:sz w:val="28"/>
+          <w:szCs w:val="28"/>
+          <w:lang w:eastAsia="es-ES"/>
+        </w:rPr>
+        <w:drawing>
+          <wp:anchor distT="0" distB="0" distL="114300" distR="114300" simplePos="0" relativeHeight="251742719" behindDoc="0" locked="0" layoutInCell="1" allowOverlap="1" wp14:anchorId="5BF36E14" wp14:editId="3AE5ABEA">
+            <wp:simplePos x="0" y="0"/>
+            <wp:positionH relativeFrom="column">
+              <wp:posOffset>1348740</wp:posOffset>
+            </wp:positionH>
+            <wp:positionV relativeFrom="paragraph">
+              <wp:posOffset>50800</wp:posOffset>
+            </wp:positionV>
+            <wp:extent cx="2514951" cy="1162212"/>
+            <wp:effectExtent l="0" t="0" r="0" b="0"/>
+            <wp:wrapSquare wrapText="bothSides"/>
+            <wp:docPr id="41" name="Imagen 41"/>
+            <wp:cNvGraphicFramePr>
+              <a:graphicFrameLocks xmlns:a="http://schemas.openxmlformats.org/drawingml/2006/main" noChangeAspect="1"/>
+            </wp:cNvGraphicFramePr>
+            <a:graphic xmlns:a="http://schemas.openxmlformats.org/drawingml/2006/main">
+              <a:graphicData uri="http://schemas.openxmlformats.org/drawingml/2006/picture">
+                <pic:pic xmlns:pic="http://schemas.openxmlformats.org/drawingml/2006/picture">
+                  <pic:nvPicPr>
+                    <pic:cNvPr id="1" name=""/>
+                    <pic:cNvPicPr/>
+                  </pic:nvPicPr>
+                  <pic:blipFill>
+                    <a:blip r:embed="rId37">
+                      <a:extLst>
+                        <a:ext uri="{28A0092B-C50C-407E-A947-70E740481C1C}">
+                          <a14:useLocalDpi xmlns:a14="http://schemas.microsoft.com/office/drawing/2010/main" val="0"/>
+                        </a:ext>
+                      </a:extLst>
+                    </a:blip>
+                    <a:stretch>
+                      <a:fillRect/>
+                    </a:stretch>
+                  </pic:blipFill>
+                  <pic:spPr>
+                    <a:xfrm>
+                      <a:off x="0" y="0"/>
+                      <a:ext cx="2514951" cy="1162212"/>
+                    </a:xfrm>
+                    <a:prstGeom prst="rect">
+                      <a:avLst/>
+                    </a:prstGeom>
+                  </pic:spPr>
+                </pic:pic>
+              </a:graphicData>
+            </a:graphic>
+          </wp:anchor>
+        </w:drawing>
+      </w:r>
+    </w:p>
+    <w:p>
+      <w:pPr>
+        <w:spacing w:after="0" w:line="240" w:lineRule="auto"/>
+        <w:jc w:val="both"/>
+        <w:rPr>
+          <w:rFonts w:ascii="Times New Roman" w:eastAsia="Times New Roman" w:hAnsi="Times New Roman" w:cs="Times New Roman"/>
+          <w:b/>
+          <w:bCs/>
+          <w:sz w:val="28"/>
+          <w:szCs w:val="28"/>
+          <w:lang w:eastAsia="es-ES"/>
+        </w:rPr>
+      </w:pPr>
+    </w:p>
+    <w:p>
+      <w:pPr>
+        <w:spacing w:after="0" w:line="240" w:lineRule="auto"/>
+        <w:jc w:val="both"/>
+        <w:rPr>
+          <w:rFonts w:ascii="Times New Roman" w:eastAsia="Times New Roman" w:hAnsi="Times New Roman" w:cs="Times New Roman"/>
+          <w:b/>
+          <w:bCs/>
+          <w:sz w:val="28"/>
+          <w:szCs w:val="28"/>
+          <w:lang w:eastAsia="es-ES"/>
+        </w:rPr>
+      </w:pPr>
+    </w:p>
+    <w:p>
+      <w:pPr>
+        <w:spacing w:after="0" w:line="240" w:lineRule="auto"/>
+        <w:jc w:val="both"/>
+        <w:rPr>
+          <w:rFonts w:ascii="Times New Roman" w:eastAsia="Times New Roman" w:hAnsi="Times New Roman" w:cs="Times New Roman"/>
+          <w:b/>
+          <w:bCs/>
+          <w:sz w:val="28"/>
+          <w:szCs w:val="28"/>
+          <w:lang w:eastAsia="es-ES"/>
+        </w:rPr>
+      </w:pPr>
+    </w:p>
+    <w:p>
+      <w:pPr>
+        <w:spacing w:after="0" w:line="240" w:lineRule="auto"/>
+        <w:jc w:val="both"/>
+        <w:rPr>
+          <w:rFonts w:ascii="Times New Roman" w:eastAsia="Times New Roman" w:hAnsi="Times New Roman" w:cs="Times New Roman"/>
+          <w:b/>
+          <w:bCs/>
+          <w:sz w:val="28"/>
+          <w:szCs w:val="28"/>
+          <w:lang w:eastAsia="es-ES"/>
+        </w:rPr>
+      </w:pPr>
+    </w:p>
+    <w:p>
+      <w:pPr>
+        <w:spacing w:after="0" w:line="240" w:lineRule="auto"/>
+        <w:jc w:val="both"/>
+        <w:rPr>
+          <w:rFonts w:ascii="Times New Roman" w:eastAsia="Times New Roman" w:hAnsi="Times New Roman" w:cs="Times New Roman"/>
+          <w:b/>
+          <w:bCs/>
+          <w:sz w:val="28"/>
+          <w:szCs w:val="28"/>
+          <w:lang w:eastAsia="es-ES"/>
+        </w:rPr>
+      </w:pPr>
+    </w:p>
+    <w:p>
+      <w:pPr>
+        <w:spacing w:after="0" w:line="240" w:lineRule="auto"/>
+        <w:jc w:val="both"/>
+        <w:rPr>
+          <w:rFonts w:ascii="Times New Roman" w:eastAsia="Times New Roman" w:hAnsi="Times New Roman" w:cs="Times New Roman"/>
+          <w:b/>
+          <w:bCs/>
+          <w:sz w:val="28"/>
+          <w:szCs w:val="28"/>
+          <w:lang w:eastAsia="es-ES"/>
+        </w:rPr>
+      </w:pPr>
+    </w:p>
+    <w:p>
+      <w:pPr>
+        <w:spacing w:after="0" w:line="240" w:lineRule="auto"/>
+        <w:jc w:val="both"/>
+        <w:rPr>
+          <w:rFonts w:ascii="Times New Roman" w:eastAsia="Times New Roman" w:hAnsi="Times New Roman" w:cs="Times New Roman"/>
+          <w:b/>
+          <w:bCs/>
+          <w:sz w:val="28"/>
+          <w:szCs w:val="28"/>
+          <w:lang w:eastAsia="es-ES"/>
+        </w:rPr>
+      </w:pPr>
+    </w:p>
+    <w:p>
+      <w:pPr>
+        <w:spacing w:after="0" w:line="240" w:lineRule="auto"/>
+        <w:jc w:val="both"/>
+        <w:rPr>
+          <w:rFonts w:ascii="Times New Roman" w:eastAsia="Times New Roman" w:hAnsi="Times New Roman" w:cs="Times New Roman"/>
+          <w:b/>
+          <w:bCs/>
+          <w:sz w:val="28"/>
+          <w:szCs w:val="28"/>
+          <w:lang w:eastAsia="es-ES"/>
+        </w:rPr>
+      </w:pPr>
+    </w:p>
+    <w:p>
+      <w:pPr>
+        <w:spacing w:after="0" w:line="240" w:lineRule="auto"/>
+        <w:jc w:val="both"/>
+        <w:rPr>
+          <w:rFonts w:ascii="Times New Roman" w:eastAsia="Times New Roman" w:hAnsi="Times New Roman" w:cs="Times New Roman"/>
+          <w:b/>
+          <w:bCs/>
+          <w:sz w:val="28"/>
+          <w:szCs w:val="28"/>
+          <w:lang w:eastAsia="es-ES"/>
+        </w:rPr>
+      </w:pPr>
+    </w:p>
+    <w:p>
+      <w:pPr>
+        <w:spacing w:after="0" w:line="240" w:lineRule="auto"/>
+        <w:jc w:val="both"/>
+        <w:rPr>
+          <w:rFonts w:ascii="Times New Roman" w:eastAsia="Times New Roman" w:hAnsi="Times New Roman" w:cs="Times New Roman"/>
+          <w:b/>
+          <w:bCs/>
+          <w:sz w:val="28"/>
+          <w:szCs w:val="28"/>
+          <w:lang w:eastAsia="es-ES"/>
+        </w:rPr>
+      </w:pPr>
+    </w:p>
+    <w:p>
+      <w:pPr>
+        <w:spacing w:after="0" w:line="240" w:lineRule="auto"/>
+        <w:jc w:val="both"/>
+        <w:rPr>
+          <w:rFonts w:ascii="Times New Roman" w:eastAsia="Times New Roman" w:hAnsi="Times New Roman" w:cs="Times New Roman"/>
+          <w:b/>
+          <w:bCs/>
+          <w:sz w:val="28"/>
+          <w:szCs w:val="28"/>
+          <w:lang w:eastAsia="es-ES"/>
+        </w:rPr>
+      </w:pPr>
+    </w:p>
+    <w:p>
+      <w:pPr>
+        <w:spacing w:after="0" w:line="240" w:lineRule="auto"/>
+        <w:jc w:val="both"/>
+        <w:rPr>
+          <w:rFonts w:ascii="Times New Roman" w:eastAsia="Times New Roman" w:hAnsi="Times New Roman" w:cs="Times New Roman"/>
+          <w:b/>
+          <w:bCs/>
+          <w:sz w:val="28"/>
+          <w:szCs w:val="28"/>
+          <w:lang w:eastAsia="es-ES"/>
+        </w:rPr>
+      </w:pPr>
+      <w:r>
+        <w:rPr>
+          <w:rFonts w:ascii="Times New Roman" w:eastAsia="Times New Roman" w:hAnsi="Times New Roman" w:cs="Times New Roman"/>
+          <w:b/>
+          <w:bCs/>
+          <w:noProof/>
+          <w:sz w:val="28"/>
+          <w:szCs w:val="28"/>
+          <w:lang w:eastAsia="es-ES"/>
+        </w:rPr>
+        <w:lastRenderedPageBreak/>
+        <w:drawing>
+          <wp:anchor distT="0" distB="0" distL="114300" distR="114300" simplePos="0" relativeHeight="251743743" behindDoc="0" locked="0" layoutInCell="1" allowOverlap="1" wp14:anchorId="1AB35443" wp14:editId="3D340217">
+            <wp:simplePos x="0" y="0"/>
+            <wp:positionH relativeFrom="column">
+              <wp:posOffset>-3810</wp:posOffset>
+            </wp:positionH>
+            <wp:positionV relativeFrom="paragraph">
+              <wp:posOffset>0</wp:posOffset>
+            </wp:positionV>
+            <wp:extent cx="5400040" cy="3914775"/>
+            <wp:effectExtent l="0" t="0" r="0" b="9525"/>
+            <wp:wrapSquare wrapText="bothSides"/>
+            <wp:docPr id="42" name="Imagen 42"/>
+            <wp:cNvGraphicFramePr>
+              <a:graphicFrameLocks xmlns:a="http://schemas.openxmlformats.org/drawingml/2006/main" noChangeAspect="1"/>
+            </wp:cNvGraphicFramePr>
+            <a:graphic xmlns:a="http://schemas.openxmlformats.org/drawingml/2006/main">
+              <a:graphicData uri="http://schemas.openxmlformats.org/drawingml/2006/picture">
+                <pic:pic xmlns:pic="http://schemas.openxmlformats.org/drawingml/2006/picture">
+                  <pic:nvPicPr>
+                    <pic:cNvPr id="1" name=""/>
+                    <pic:cNvPicPr/>
+                  </pic:nvPicPr>
+                  <pic:blipFill>
+                    <a:blip r:embed="rId54">
+                      <a:extLst>
+                        <a:ext uri="{28A0092B-C50C-407E-A947-70E740481C1C}">
+                          <a14:useLocalDpi xmlns:a14="http://schemas.microsoft.com/office/drawing/2010/main" val="0"/>
+                        </a:ext>
+                      </a:extLst>
+                    </a:blip>
+                    <a:stretch>
+                      <a:fillRect/>
+                    </a:stretch>
+                  </pic:blipFill>
+                  <pic:spPr>
+                    <a:xfrm>
+                      <a:off x="0" y="0"/>
+                      <a:ext cx="5400040" cy="3914775"/>
+                    </a:xfrm>
+                    <a:prstGeom prst="rect">
+                      <a:avLst/>
+                    </a:prstGeom>
+                  </pic:spPr>
+                </pic:pic>
+              </a:graphicData>
+            </a:graphic>
+          </wp:anchor>
+        </w:drawing>
+      </w:r>
+    </w:p>
+    <w:p>
+      <w:pPr>
+        <w:spacing w:after="0" w:line="240" w:lineRule="auto"/>
+        <w:jc w:val="both"/>
+        <w:rPr>
+          <w:rFonts w:ascii="Times New Roman" w:eastAsia="Times New Roman" w:hAnsi="Times New Roman" w:cs="Times New Roman"/>
+          <w:b/>
+          <w:bCs/>
+          <w:sz w:val="28"/>
+          <w:szCs w:val="28"/>
+          <w:lang w:eastAsia="es-ES"/>
+        </w:rPr>
+      </w:pPr>
+    </w:p>
+    <w:p>
+      <w:pPr>
+        <w:spacing w:after="0" w:line="240" w:lineRule="auto"/>
+        <w:jc w:val="both"/>
+        <w:rPr>
+          <w:rFonts w:ascii="Times New Roman" w:eastAsia="Times New Roman" w:hAnsi="Times New Roman" w:cs="Times New Roman"/>
+          <w:b/>
+          <w:bCs/>
+          <w:sz w:val="28"/>
+          <w:szCs w:val="28"/>
+          <w:lang w:eastAsia="es-ES"/>
+        </w:rPr>
+      </w:pPr>
+      <w:r>
+        <w:rPr>
+          <w:rFonts w:ascii="Times New Roman" w:eastAsia="Times New Roman" w:hAnsi="Times New Roman" w:cs="Times New Roman"/>
+          <w:b/>
+          <w:bCs/>
+          <w:noProof/>
           <w:sz w:val="28"/>
           <w:szCs w:val="28"/>
           <w:lang w:eastAsia="es-ES"/>
@@ -34933,7 +34973,7 @@
                     <pic:cNvPicPr/>
                   </pic:nvPicPr>
                   <pic:blipFill>
-                    <a:blip r:embed="rId52">
+                    <a:blip r:embed="rId53">
                       <a:extLst>
                         <a:ext uri="{28A0092B-C50C-407E-A947-70E740481C1C}">
                           <a14:useLocalDpi xmlns:a14="http://schemas.microsoft.com/office/drawing/2010/main" val="0"/>
@@ -34992,6 +35032,7 @@
           <w:rFonts w:ascii="Times New Roman" w:eastAsia="Times New Roman" w:hAnsi="Times New Roman" w:cs="Times New Roman"/>
           <w:b/>
           <w:bCs/>
+          <w:noProof/>
           <w:sz w:val="28"/>
           <w:szCs w:val="28"/>
           <w:lang w:eastAsia="es-ES"/>
@@ -35013,7 +35054,7 @@
                     <pic:cNvPicPr/>
                   </pic:nvPicPr>
                   <pic:blipFill>
-                    <a:blip r:embed="rId54"/>
+                    <a:blip r:embed="rId55"/>
                     <a:stretch>
                       <a:fillRect/>
                     </a:stretch>
@@ -35080,6 +35121,7 @@
           <w:rFonts w:ascii="Times New Roman" w:eastAsia="Times New Roman" w:hAnsi="Times New Roman" w:cs="Times New Roman"/>
           <w:b/>
           <w:bCs/>
+          <w:noProof/>
           <w:sz w:val="28"/>
           <w:szCs w:val="28"/>
           <w:lang w:eastAsia="es-ES"/>
@@ -35108,7 +35150,7 @@
                     <pic:cNvPicPr/>
                   </pic:nvPicPr>
                   <pic:blipFill>
-                    <a:blip r:embed="rId55">
+                    <a:blip r:embed="rId56">
                       <a:extLst>
                         <a:ext uri="{28A0092B-C50C-407E-A947-70E740481C1C}">
                           <a14:useLocalDpi xmlns:a14="http://schemas.microsoft.com/office/drawing/2010/main" val="0"/>
@@ -35167,6 +35209,7 @@
           <w:rFonts w:ascii="Times New Roman" w:eastAsia="Times New Roman" w:hAnsi="Times New Roman" w:cs="Times New Roman"/>
           <w:b/>
           <w:bCs/>
+          <w:noProof/>
           <w:sz w:val="28"/>
           <w:szCs w:val="28"/>
           <w:lang w:eastAsia="es-ES"/>
@@ -35196,7 +35239,7 @@
                     <pic:cNvPicPr/>
                   </pic:nvPicPr>
                   <pic:blipFill>
-                    <a:blip r:embed="rId55">
+                    <a:blip r:embed="rId56">
                       <a:extLst>
                         <a:ext uri="{28A0092B-C50C-407E-A947-70E740481C1C}">
                           <a14:useLocalDpi xmlns:a14="http://schemas.microsoft.com/office/drawing/2010/main" val="0"/>
@@ -35323,7 +35366,7 @@
           <w:lang w:eastAsia="es-ES"/>
         </w:rPr>
       </w:pPr>
-      <w:hyperlink r:id="rId56" w:history="1">
+      <w:hyperlink r:id="rId57" w:history="1">
         <w:r>
           <w:rPr>
             <w:rStyle w:val="Hipervnculo"/>
@@ -35358,7 +35401,7 @@
           <w:lang w:eastAsia="es-ES"/>
         </w:rPr>
       </w:pPr>
-      <w:hyperlink r:id="rId57" w:history="1">
+      <w:hyperlink r:id="rId58" w:history="1">
         <w:r>
           <w:rPr>
             <w:rStyle w:val="Hipervnculo"/>
@@ -35394,7 +35437,7 @@
       </w:pPr>
     </w:p>
     <w:sectPr>
-      <w:headerReference w:type="default" r:id="rId58"/>
+      <w:headerReference w:type="default" r:id="rId59"/>
       <w:pgSz w:w="11906" w:h="16838"/>
       <w:pgMar w:top="1417" w:right="1701" w:bottom="1417" w:left="1701" w:header="708" w:footer="708" w:gutter="0"/>
       <w:cols w:space="708"/>
@@ -35439,6 +35482,7 @@
         <w:docPartUnique/>
       </w:docPartObj>
     </w:sdtPr>
+    <w:sdtEndPr/>
     <w:sdtContent>
       <w:p>
         <w:pPr>
@@ -35481,6 +35525,7 @@
         <w:docPartUnique/>
       </w:docPartObj>
     </w:sdtPr>
+    <w:sdtEndPr/>
     <w:sdtContent>
       <w:p>
         <w:pPr>
@@ -35523,6 +35568,7 @@
         <w:docPartUnique/>
       </w:docPartObj>
     </w:sdtPr>
+    <w:sdtEndPr/>
     <w:sdtContent>
       <w:p>
         <w:pPr>
@@ -35565,6 +35611,7 @@
         <w:docPartUnique/>
       </w:docPartObj>
     </w:sdtPr>
+    <w:sdtEndPr/>
     <w:sdtContent>
       <w:p>
         <w:pPr>

</xml_diff>